<commit_message>
Fixed OR problem. LEM feature added.
</commit_message>
<xml_diff>
--- a/Report/Suy luận tự nhiên.docx
+++ b/Report/Suy luận tự nhiên.docx
@@ -3501,26 +3501,82 @@
           <w:sz w:val="26"/>
           <w:szCs w:val="26"/>
         </w:rPr>
-        <w:t>ng eliminate OR lên A|B với mục tiêu đi chứng minh Gn. Chúng ta thêm A-&gt;Gn, B-&gt;Gn vào lst_proof. Khi đó ,sau khi có A-&gt;Gn và B-&gt;Gn, chúng ta có áp dụng luật OR Eliminate vào A|B, A-&gt;Gn. B-&gt;Gn để có được Gn.</w:t>
-      </w:r>
-    </w:p>
-    <w:p>
-      <w:pPr>
-        <w:pStyle w:val="ListParagraph"/>
-        <w:ind w:left="1080"/>
-        <w:rPr>
-          <w:rFonts w:ascii="Times New Roman" w:hAnsi="Times New Roman" w:cs="Times New Roman"/>
-          <w:sz w:val="26"/>
-          <w:szCs w:val="26"/>
-        </w:rPr>
-      </w:pPr>
-      <w:r>
-        <w:rPr>
-          <w:rFonts w:ascii="Times New Roman" w:hAnsi="Times New Roman" w:cs="Times New Roman"/>
-          <w:sz w:val="26"/>
-          <w:szCs w:val="26"/>
-        </w:rPr>
-        <w:t>{ P0, P1,P2 … A|B(*) … Pn } |- { G0 G1 Gn, A -&gt; Gn, B -&gt;Gn}.</w:t>
+        <w:t>ng eliminate OR lên A|B với mục tiêu đi chứng minh Gn. Chúng ta thêm A-&gt;Gn, B-&gt;Gn vào lst_proof. Khi đó ,sau khi có A-&gt;Gn và B-&gt;Gn, chúng ta có áp dụng luật OR Eliminate</w:t>
+      </w:r>
+      <w:r>
+        <w:rPr>
+          <w:rFonts w:ascii="Times New Roman" w:hAnsi="Times New Roman" w:cs="Times New Roman"/>
+          <w:sz w:val="26"/>
+          <w:szCs w:val="26"/>
+        </w:rPr>
+        <w:t xml:space="preserve"> vào A|B, Gn[A].</w:t>
+      </w:r>
+      <w:r>
+        <w:rPr>
+          <w:rFonts w:ascii="Times New Roman" w:hAnsi="Times New Roman" w:cs="Times New Roman"/>
+          <w:sz w:val="26"/>
+          <w:szCs w:val="26"/>
+        </w:rPr>
+        <w:t>Gn</w:t>
+      </w:r>
+      <w:r>
+        <w:rPr>
+          <w:rFonts w:ascii="Times New Roman" w:hAnsi="Times New Roman" w:cs="Times New Roman"/>
+          <w:sz w:val="26"/>
+          <w:szCs w:val="26"/>
+        </w:rPr>
+        <w:t>[B]</w:t>
+      </w:r>
+      <w:r>
+        <w:rPr>
+          <w:rFonts w:ascii="Times New Roman" w:hAnsi="Times New Roman" w:cs="Times New Roman"/>
+          <w:sz w:val="26"/>
+          <w:szCs w:val="26"/>
+        </w:rPr>
+        <w:t xml:space="preserve"> để có được Gn.</w:t>
+      </w:r>
+      <w:r>
+        <w:rPr>
+          <w:rFonts w:ascii="Times New Roman" w:hAnsi="Times New Roman" w:cs="Times New Roman"/>
+          <w:sz w:val="26"/>
+          <w:szCs w:val="26"/>
+        </w:rPr>
+        <w:t xml:space="preserve">  </w:t>
+      </w:r>
+    </w:p>
+    <w:p>
+      <w:pPr>
+        <w:pStyle w:val="ListParagraph"/>
+        <w:ind w:left="1080"/>
+        <w:rPr>
+          <w:rFonts w:ascii="Times New Roman" w:hAnsi="Times New Roman" w:cs="Times New Roman"/>
+          <w:sz w:val="26"/>
+          <w:szCs w:val="26"/>
+        </w:rPr>
+      </w:pPr>
+      <w:r>
+        <w:rPr>
+          <w:rFonts w:ascii="Times New Roman" w:hAnsi="Times New Roman" w:cs="Times New Roman"/>
+          <w:sz w:val="26"/>
+          <w:szCs w:val="26"/>
+        </w:rPr>
+        <w:t xml:space="preserve">{ P0, P1,P2 … A|B(*) … Pn } |- { G0 G1 Gn, </w:t>
+      </w:r>
+      <w:r>
+        <w:rPr>
+          <w:rFonts w:ascii="Times New Roman" w:hAnsi="Times New Roman" w:cs="Times New Roman"/>
+          <w:sz w:val="26"/>
+          <w:szCs w:val="26"/>
+        </w:rPr>
+        <w:t xml:space="preserve">Gn[A].Gn[B] </w:t>
+      </w:r>
+      <w:r>
+        <w:rPr>
+          <w:rFonts w:ascii="Times New Roman" w:hAnsi="Times New Roman" w:cs="Times New Roman"/>
+          <w:sz w:val="26"/>
+          <w:szCs w:val="26"/>
+        </w:rPr>
+        <w:t>}.</w:t>
       </w:r>
     </w:p>
     <w:p>
@@ -3777,26 +3833,26 @@
           <w:sz w:val="26"/>
           <w:szCs w:val="26"/>
         </w:rPr>
+        <w:t>A|B</w:t>
+      </w:r>
+    </w:p>
+    <w:p>
+      <w:pPr>
+        <w:pStyle w:val="ListParagraph"/>
+        <w:ind w:left="1080"/>
+        <w:rPr>
+          <w:rFonts w:ascii="Times New Roman" w:hAnsi="Times New Roman" w:cs="Times New Roman"/>
+          <w:sz w:val="26"/>
+          <w:szCs w:val="26"/>
+        </w:rPr>
+      </w:pPr>
+      <w:r>
+        <w:rPr>
+          <w:rFonts w:ascii="Times New Roman" w:hAnsi="Times New Roman" w:cs="Times New Roman"/>
+          <w:sz w:val="26"/>
+          <w:szCs w:val="26"/>
+        </w:rPr>
         <w:lastRenderedPageBreak/>
-        <w:t>A|B</w:t>
-      </w:r>
-    </w:p>
-    <w:p>
-      <w:pPr>
-        <w:pStyle w:val="ListParagraph"/>
-        <w:ind w:left="1080"/>
-        <w:rPr>
-          <w:rFonts w:ascii="Times New Roman" w:hAnsi="Times New Roman" w:cs="Times New Roman"/>
-          <w:sz w:val="26"/>
-          <w:szCs w:val="26"/>
-        </w:rPr>
-      </w:pPr>
-      <w:r>
-        <w:rPr>
-          <w:rFonts w:ascii="Times New Roman" w:hAnsi="Times New Roman" w:cs="Times New Roman"/>
-          <w:sz w:val="26"/>
-          <w:szCs w:val="26"/>
-        </w:rPr>
         <w:t xml:space="preserve">If </w:t>
       </w:r>
       <w:r>
@@ -4471,6 +4527,7 @@
           <w:sz w:val="26"/>
           <w:szCs w:val="26"/>
         </w:rPr>
+        <w:lastRenderedPageBreak/>
         <w:pict>
           <v:oval id="_x0000_s1034" style="position:absolute;left:0;text-align:left;margin-left:198pt;margin-top:15.7pt;width:43.8pt;height:44.4pt;z-index:251666432"/>
         </w:pict>
@@ -5184,26 +5241,26 @@
           <w:sz w:val="26"/>
           <w:szCs w:val="26"/>
         </w:rPr>
+        <w:t>Áp dụng của giải thuật tìm kiếm chứng minh:</w:t>
+      </w:r>
+    </w:p>
+    <w:p>
+      <w:pPr>
+        <w:pStyle w:val="ListParagraph"/>
+        <w:ind w:left="1080"/>
+        <w:rPr>
+          <w:rFonts w:ascii="Times New Roman" w:hAnsi="Times New Roman" w:cs="Times New Roman"/>
+          <w:sz w:val="26"/>
+          <w:szCs w:val="26"/>
+        </w:rPr>
+      </w:pPr>
+      <w:r>
+        <w:rPr>
+          <w:rFonts w:ascii="Times New Roman" w:hAnsi="Times New Roman" w:cs="Times New Roman"/>
+          <w:sz w:val="26"/>
+          <w:szCs w:val="26"/>
+        </w:rPr>
         <w:lastRenderedPageBreak/>
-        <w:t>Áp dụng của giải thuật tìm kiếm chứng minh:</w:t>
-      </w:r>
-    </w:p>
-    <w:p>
-      <w:pPr>
-        <w:pStyle w:val="ListParagraph"/>
-        <w:ind w:left="1080"/>
-        <w:rPr>
-          <w:rFonts w:ascii="Times New Roman" w:hAnsi="Times New Roman" w:cs="Times New Roman"/>
-          <w:sz w:val="26"/>
-          <w:szCs w:val="26"/>
-        </w:rPr>
-      </w:pPr>
-      <w:r>
-        <w:rPr>
-          <w:rFonts w:ascii="Times New Roman" w:hAnsi="Times New Roman" w:cs="Times New Roman"/>
-          <w:sz w:val="26"/>
-          <w:szCs w:val="26"/>
-        </w:rPr>
         <w:t>Ở phần này chúng tôi sẽ trình chi tiết từng bước trong giải thuật trên .</w:t>
       </w:r>
     </w:p>
@@ -5836,15 +5893,7 @@
                 <w:sz w:val="26"/>
                 <w:szCs w:val="26"/>
               </w:rPr>
-              <w:t xml:space="preserve">      </w:t>
-            </w:r>
-            <w:r>
-              <w:rPr>
-                <w:rFonts w:ascii="Times New Roman" w:hAnsi="Times New Roman" w:cs="Times New Roman"/>
-                <w:sz w:val="26"/>
-                <w:szCs w:val="26"/>
-              </w:rPr>
-              <w:t>F-&gt;H</w:t>
+              <w:t xml:space="preserve">      F-&gt;H</w:t>
             </w:r>
           </w:p>
           <w:p>
@@ -5971,6 +6020,2988 @@
         </w:rPr>
         <w:t xml:space="preserve">Sau khi introduction thành công , current goal sẽ được thiết lập lại bằng G1 = {H|G}. Theo giải thuật, chúng ta sẽ quay lại bước 1 tức là </w:t>
       </w:r>
+      <w:r>
+        <w:rPr>
+          <w:rFonts w:ascii="Times New Roman" w:hAnsi="Times New Roman" w:cs="Times New Roman"/>
+          <w:sz w:val="26"/>
+          <w:szCs w:val="26"/>
+        </w:rPr>
+        <w:t>sẽ đi kiểm tra H|G có mặt trong tập lst_proof hay chưa? Kết quả H|G chưa có mặt trong lst_proof.</w:t>
+      </w:r>
+    </w:p>
+    <w:p>
+      <w:pPr>
+        <w:pStyle w:val="ListParagraph"/>
+        <w:ind w:left="1080"/>
+        <w:rPr>
+          <w:rFonts w:ascii="Times New Roman" w:hAnsi="Times New Roman" w:cs="Times New Roman"/>
+          <w:sz w:val="26"/>
+          <w:szCs w:val="26"/>
+        </w:rPr>
+      </w:pPr>
+      <w:r>
+        <w:rPr>
+          <w:rFonts w:ascii="Times New Roman" w:hAnsi="Times New Roman" w:cs="Times New Roman"/>
+          <w:sz w:val="26"/>
+          <w:szCs w:val="26"/>
+        </w:rPr>
+        <w:t>Chúng ta tiến hành thự</w:t>
+      </w:r>
+      <w:r>
+        <w:rPr>
+          <w:rFonts w:ascii="Times New Roman" w:hAnsi="Times New Roman" w:cs="Times New Roman"/>
+          <w:sz w:val="26"/>
+          <w:szCs w:val="26"/>
+        </w:rPr>
+        <w:t xml:space="preserve">c thi module elimination lên tập lst_proof. Lúc này lst_proof có 2 phần tử F-&gt;H và F|H . Module Elimination thực hiện theo breadth first search nên sẽ duyệt các phần tử từ trái sang phải . F-&gt;H không thể </w:t>
+      </w:r>
+      <w:r>
+        <w:rPr>
+          <w:rFonts w:ascii="Times New Roman" w:hAnsi="Times New Roman" w:cs="Times New Roman"/>
+          <w:sz w:val="26"/>
+          <w:szCs w:val="26"/>
+        </w:rPr>
+        <w:lastRenderedPageBreak/>
+        <w:t>eliminate được vì không tìm được F.  Công thức còn lại F|G có thể eliminate theo trường hợp đặc biệt OR. Theo (1) việc tiến hành eliminate OR sẽ thay đổi lst_goal và lst_proof như sau. Lst_goal sẽ được thêm vào 2 công thức H|G [F] và H|G [G] còn Go = {F|G -&gt; H|G} được thiết lập thuộc tính pending là 2.</w:t>
+      </w:r>
+    </w:p>
+    <w:p>
+      <w:pPr>
+        <w:pStyle w:val="ListParagraph"/>
+        <w:ind w:left="1080"/>
+        <w:rPr>
+          <w:rFonts w:ascii="Times New Roman" w:hAnsi="Times New Roman" w:cs="Times New Roman"/>
+          <w:sz w:val="26"/>
+          <w:szCs w:val="26"/>
+        </w:rPr>
+      </w:pPr>
+    </w:p>
+    <w:tbl>
+      <w:tblPr>
+        <w:tblStyle w:val="TableGrid"/>
+        <w:tblW w:w="0" w:type="auto"/>
+        <w:tblInd w:w="1080" w:type="dxa"/>
+        <w:tblBorders>
+          <w:top w:val="none" w:sz="0" w:space="0" w:color="auto"/>
+          <w:left w:val="none" w:sz="0" w:space="0" w:color="auto"/>
+          <w:bottom w:val="none" w:sz="0" w:space="0" w:color="auto"/>
+          <w:right w:val="none" w:sz="0" w:space="0" w:color="auto"/>
+          <w:insideH w:val="single" w:sz="4" w:space="0" w:color="auto"/>
+          <w:insideV w:val="single" w:sz="4" w:space="0" w:color="auto"/>
+        </w:tblBorders>
+        <w:shd w:val="clear" w:color="auto" w:fill="FFFFFF" w:themeFill="background1"/>
+        <w:tblLook w:val="04A0"/>
+      </w:tblPr>
+      <w:tblGrid>
+        <w:gridCol w:w="4353"/>
+        <w:gridCol w:w="4143"/>
+      </w:tblGrid>
+      <w:tr>
+        <w:tc>
+          <w:tcPr>
+            <w:tcW w:w="4788" w:type="dxa"/>
+            <w:tcBorders>
+              <w:bottom w:val="single" w:sz="12" w:space="0" w:color="auto"/>
+              <w:right w:val="single" w:sz="12" w:space="0" w:color="auto"/>
+            </w:tcBorders>
+            <w:shd w:val="clear" w:color="auto" w:fill="FFFFFF" w:themeFill="background1"/>
+          </w:tcPr>
+          <w:p>
+            <w:pPr>
+              <w:pStyle w:val="ListParagraph"/>
+              <w:spacing w:after="200" w:line="276" w:lineRule="auto"/>
+              <w:ind w:left="1080"/>
+              <w:rPr>
+                <w:rFonts w:ascii="Times New Roman" w:hAnsi="Times New Roman" w:cs="Times New Roman"/>
+                <w:sz w:val="26"/>
+                <w:szCs w:val="26"/>
+              </w:rPr>
+            </w:pPr>
+            <w:r>
+              <w:rPr>
+                <w:rFonts w:ascii="Times New Roman" w:hAnsi="Times New Roman" w:cs="Times New Roman"/>
+                <w:sz w:val="26"/>
+                <w:szCs w:val="26"/>
+              </w:rPr>
+              <w:t>Lst_proof</w:t>
+            </w:r>
+          </w:p>
+        </w:tc>
+        <w:tc>
+          <w:tcPr>
+            <w:tcW w:w="4788" w:type="dxa"/>
+            <w:tcBorders>
+              <w:left w:val="single" w:sz="12" w:space="0" w:color="auto"/>
+              <w:bottom w:val="single" w:sz="12" w:space="0" w:color="auto"/>
+            </w:tcBorders>
+            <w:shd w:val="clear" w:color="auto" w:fill="FFFFFF" w:themeFill="background1"/>
+          </w:tcPr>
+          <w:p>
+            <w:pPr>
+              <w:pStyle w:val="ListParagraph"/>
+              <w:ind w:left="0"/>
+              <w:rPr>
+                <w:rFonts w:ascii="Times New Roman" w:hAnsi="Times New Roman" w:cs="Times New Roman"/>
+                <w:sz w:val="26"/>
+                <w:szCs w:val="26"/>
+              </w:rPr>
+            </w:pPr>
+            <w:r>
+              <w:rPr>
+                <w:rFonts w:ascii="Times New Roman" w:hAnsi="Times New Roman" w:cs="Times New Roman"/>
+                <w:sz w:val="26"/>
+                <w:szCs w:val="26"/>
+              </w:rPr>
+              <w:t xml:space="preserve">   Lst_goal</w:t>
+            </w:r>
+          </w:p>
+        </w:tc>
+      </w:tr>
+      <w:tr>
+        <w:tc>
+          <w:tcPr>
+            <w:tcW w:w="4788" w:type="dxa"/>
+            <w:tcBorders>
+              <w:right w:val="single" w:sz="12" w:space="0" w:color="auto"/>
+            </w:tcBorders>
+            <w:shd w:val="clear" w:color="auto" w:fill="FFFFFF" w:themeFill="background1"/>
+          </w:tcPr>
+          <w:p>
+            <w:pPr>
+              <w:pStyle w:val="ListParagraph"/>
+              <w:ind w:left="0"/>
+              <w:rPr>
+                <w:rFonts w:ascii="Times New Roman" w:hAnsi="Times New Roman" w:cs="Times New Roman"/>
+                <w:sz w:val="26"/>
+                <w:szCs w:val="26"/>
+              </w:rPr>
+            </w:pPr>
+            <w:r>
+              <w:rPr>
+                <w:rFonts w:ascii="Times New Roman" w:hAnsi="Times New Roman" w:cs="Times New Roman"/>
+                <w:sz w:val="26"/>
+                <w:szCs w:val="26"/>
+              </w:rPr>
+              <w:t xml:space="preserve">      F-&gt;H</w:t>
+            </w:r>
+          </w:p>
+          <w:p>
+            <w:pPr>
+              <w:pStyle w:val="ListParagraph"/>
+              <w:numPr>
+                <w:ilvl w:val="0"/>
+                <w:numId w:val="10"/>
+              </w:numPr>
+              <w:rPr>
+                <w:rFonts w:ascii="Times New Roman" w:hAnsi="Times New Roman" w:cs="Times New Roman"/>
+                <w:sz w:val="26"/>
+                <w:szCs w:val="26"/>
+              </w:rPr>
+            </w:pPr>
+            <w:r>
+              <w:rPr>
+                <w:rFonts w:ascii="Times New Roman" w:hAnsi="Times New Roman" w:cs="Times New Roman"/>
+                <w:sz w:val="26"/>
+                <w:szCs w:val="26"/>
+              </w:rPr>
+              <w:t xml:space="preserve">F|G   </w:t>
+            </w:r>
+            <w:r>
+              <w:rPr>
+                <w:rFonts w:ascii="Times New Roman" w:hAnsi="Times New Roman" w:cs="Times New Roman"/>
+                <w:sz w:val="26"/>
+                <w:szCs w:val="26"/>
+              </w:rPr>
+              <w:t xml:space="preserve">                       ass</w:t>
+            </w:r>
+          </w:p>
+        </w:tc>
+        <w:tc>
+          <w:tcPr>
+            <w:tcW w:w="4788" w:type="dxa"/>
+            <w:tcBorders>
+              <w:top w:val="single" w:sz="12" w:space="0" w:color="auto"/>
+              <w:left w:val="single" w:sz="12" w:space="0" w:color="auto"/>
+            </w:tcBorders>
+            <w:shd w:val="clear" w:color="auto" w:fill="FFFFFF" w:themeFill="background1"/>
+          </w:tcPr>
+          <w:p>
+            <w:pPr>
+              <w:pStyle w:val="ListParagraph"/>
+              <w:ind w:left="0"/>
+              <w:rPr>
+                <w:rFonts w:ascii="Times New Roman" w:hAnsi="Times New Roman" w:cs="Times New Roman"/>
+                <w:sz w:val="26"/>
+                <w:szCs w:val="26"/>
+              </w:rPr>
+            </w:pPr>
+            <w:r>
+              <w:rPr>
+                <w:rFonts w:ascii="Times New Roman" w:hAnsi="Times New Roman" w:cs="Times New Roman"/>
+                <w:sz w:val="26"/>
+                <w:szCs w:val="26"/>
+              </w:rPr>
+              <w:t>Go = {F|G -&gt; H|G}</w:t>
+            </w:r>
+          </w:p>
+          <w:p>
+            <w:pPr>
+              <w:pStyle w:val="ListParagraph"/>
+              <w:ind w:left="0"/>
+              <w:rPr>
+                <w:rFonts w:ascii="Times New Roman" w:hAnsi="Times New Roman" w:cs="Times New Roman"/>
+                <w:sz w:val="26"/>
+                <w:szCs w:val="26"/>
+              </w:rPr>
+            </w:pPr>
+            <w:r>
+              <w:rPr>
+                <w:rFonts w:ascii="Times New Roman" w:hAnsi="Times New Roman" w:cs="Times New Roman"/>
+                <w:sz w:val="26"/>
+                <w:szCs w:val="26"/>
+              </w:rPr>
+              <w:t xml:space="preserve"> {F|G-&gt;H|G, H|G}</w:t>
+            </w:r>
+          </w:p>
+          <w:p>
+            <w:pPr>
+              <w:pStyle w:val="ListParagraph"/>
+              <w:ind w:left="0"/>
+              <w:rPr>
+                <w:rFonts w:ascii="Times New Roman" w:hAnsi="Times New Roman" w:cs="Times New Roman"/>
+                <w:sz w:val="26"/>
+                <w:szCs w:val="26"/>
+              </w:rPr>
+            </w:pPr>
+            <w:r>
+              <w:rPr>
+                <w:rFonts w:ascii="Times New Roman" w:hAnsi="Times New Roman" w:cs="Times New Roman"/>
+                <w:sz w:val="26"/>
+                <w:szCs w:val="26"/>
+              </w:rPr>
+              <w:t>{F|G-&gt;H|G, H|G , H|G[F], H|G[G]}</w:t>
+            </w:r>
+          </w:p>
+          <w:p>
+            <w:pPr>
+              <w:pStyle w:val="ListParagraph"/>
+              <w:ind w:left="0"/>
+              <w:rPr>
+                <w:rFonts w:ascii="Times New Roman" w:hAnsi="Times New Roman" w:cs="Times New Roman"/>
+                <w:sz w:val="26"/>
+                <w:szCs w:val="26"/>
+              </w:rPr>
+            </w:pPr>
+          </w:p>
+        </w:tc>
+      </w:tr>
+    </w:tbl>
+    <w:p>
+      <w:pPr>
+        <w:pStyle w:val="ListParagraph"/>
+        <w:ind w:left="1080"/>
+        <w:rPr>
+          <w:rFonts w:ascii="Times New Roman" w:hAnsi="Times New Roman" w:cs="Times New Roman"/>
+          <w:sz w:val="26"/>
+          <w:szCs w:val="26"/>
+        </w:rPr>
+      </w:pPr>
+    </w:p>
+    <w:p>
+      <w:pPr>
+        <w:pStyle w:val="ListParagraph"/>
+        <w:ind w:left="1080"/>
+        <w:rPr>
+          <w:rFonts w:ascii="Times New Roman" w:hAnsi="Times New Roman" w:cs="Times New Roman"/>
+          <w:sz w:val="26"/>
+          <w:szCs w:val="26"/>
+        </w:rPr>
+      </w:pPr>
+      <w:r>
+        <w:rPr>
+          <w:rFonts w:ascii="Times New Roman" w:hAnsi="Times New Roman" w:cs="Times New Roman"/>
+          <w:sz w:val="26"/>
+          <w:szCs w:val="26"/>
+        </w:rPr>
+        <w:t>Lúc này chúng ta lại quay về bước 1. Current goal được thiết lập là H|G [G] . Tức là tìm H|G với điều kiện G. Thêm giả thiết G vào tập lst_proof, đánh dấu G là giả sử của H|G.</w:t>
+      </w:r>
+    </w:p>
+    <w:p>
+      <w:pPr>
+        <w:pStyle w:val="ListParagraph"/>
+        <w:ind w:left="1080"/>
+        <w:rPr>
+          <w:rFonts w:ascii="Times New Roman" w:hAnsi="Times New Roman" w:cs="Times New Roman"/>
+          <w:sz w:val="26"/>
+          <w:szCs w:val="26"/>
+        </w:rPr>
+      </w:pPr>
+    </w:p>
+    <w:tbl>
+      <w:tblPr>
+        <w:tblStyle w:val="TableGrid"/>
+        <w:tblW w:w="0" w:type="auto"/>
+        <w:tblInd w:w="1080" w:type="dxa"/>
+        <w:tblBorders>
+          <w:top w:val="none" w:sz="0" w:space="0" w:color="auto"/>
+          <w:left w:val="none" w:sz="0" w:space="0" w:color="auto"/>
+          <w:bottom w:val="none" w:sz="0" w:space="0" w:color="auto"/>
+          <w:right w:val="none" w:sz="0" w:space="0" w:color="auto"/>
+          <w:insideH w:val="single" w:sz="4" w:space="0" w:color="auto"/>
+          <w:insideV w:val="single" w:sz="4" w:space="0" w:color="auto"/>
+        </w:tblBorders>
+        <w:shd w:val="clear" w:color="auto" w:fill="FFFFFF" w:themeFill="background1"/>
+        <w:tblLook w:val="04A0"/>
+      </w:tblPr>
+      <w:tblGrid>
+        <w:gridCol w:w="4353"/>
+        <w:gridCol w:w="4143"/>
+      </w:tblGrid>
+      <w:tr>
+        <w:tc>
+          <w:tcPr>
+            <w:tcW w:w="4788" w:type="dxa"/>
+            <w:tcBorders>
+              <w:bottom w:val="single" w:sz="12" w:space="0" w:color="auto"/>
+              <w:right w:val="single" w:sz="12" w:space="0" w:color="auto"/>
+            </w:tcBorders>
+            <w:shd w:val="clear" w:color="auto" w:fill="FFFFFF" w:themeFill="background1"/>
+          </w:tcPr>
+          <w:p>
+            <w:pPr>
+              <w:pStyle w:val="ListParagraph"/>
+              <w:spacing w:after="200" w:line="276" w:lineRule="auto"/>
+              <w:ind w:left="1080"/>
+              <w:rPr>
+                <w:rFonts w:ascii="Times New Roman" w:hAnsi="Times New Roman" w:cs="Times New Roman"/>
+                <w:sz w:val="26"/>
+                <w:szCs w:val="26"/>
+              </w:rPr>
+            </w:pPr>
+            <w:r>
+              <w:rPr>
+                <w:rFonts w:ascii="Times New Roman" w:hAnsi="Times New Roman" w:cs="Times New Roman"/>
+                <w:sz w:val="26"/>
+                <w:szCs w:val="26"/>
+              </w:rPr>
+              <w:t>Lst_proof</w:t>
+            </w:r>
+          </w:p>
+        </w:tc>
+        <w:tc>
+          <w:tcPr>
+            <w:tcW w:w="4788" w:type="dxa"/>
+            <w:tcBorders>
+              <w:left w:val="single" w:sz="12" w:space="0" w:color="auto"/>
+              <w:bottom w:val="single" w:sz="12" w:space="0" w:color="auto"/>
+            </w:tcBorders>
+            <w:shd w:val="clear" w:color="auto" w:fill="FFFFFF" w:themeFill="background1"/>
+          </w:tcPr>
+          <w:p>
+            <w:pPr>
+              <w:pStyle w:val="ListParagraph"/>
+              <w:ind w:left="0"/>
+              <w:rPr>
+                <w:rFonts w:ascii="Times New Roman" w:hAnsi="Times New Roman" w:cs="Times New Roman"/>
+                <w:sz w:val="26"/>
+                <w:szCs w:val="26"/>
+              </w:rPr>
+            </w:pPr>
+            <w:r>
+              <w:rPr>
+                <w:rFonts w:ascii="Times New Roman" w:hAnsi="Times New Roman" w:cs="Times New Roman"/>
+                <w:sz w:val="26"/>
+                <w:szCs w:val="26"/>
+              </w:rPr>
+              <w:t xml:space="preserve">   Lst_goal</w:t>
+            </w:r>
+          </w:p>
+        </w:tc>
+      </w:tr>
+      <w:tr>
+        <w:tc>
+          <w:tcPr>
+            <w:tcW w:w="4788" w:type="dxa"/>
+            <w:tcBorders>
+              <w:right w:val="single" w:sz="12" w:space="0" w:color="auto"/>
+            </w:tcBorders>
+            <w:shd w:val="clear" w:color="auto" w:fill="FFFFFF" w:themeFill="background1"/>
+          </w:tcPr>
+          <w:p>
+            <w:pPr>
+              <w:pStyle w:val="ListParagraph"/>
+              <w:ind w:left="0"/>
+              <w:rPr>
+                <w:rFonts w:ascii="Times New Roman" w:hAnsi="Times New Roman" w:cs="Times New Roman"/>
+                <w:sz w:val="26"/>
+                <w:szCs w:val="26"/>
+              </w:rPr>
+            </w:pPr>
+            <w:r>
+              <w:rPr>
+                <w:rFonts w:ascii="Times New Roman" w:hAnsi="Times New Roman" w:cs="Times New Roman"/>
+                <w:sz w:val="26"/>
+                <w:szCs w:val="26"/>
+              </w:rPr>
+              <w:t xml:space="preserve">      F-&gt;H</w:t>
+            </w:r>
+          </w:p>
+          <w:p>
+            <w:pPr>
+              <w:pStyle w:val="ListParagraph"/>
+              <w:numPr>
+                <w:ilvl w:val="0"/>
+                <w:numId w:val="11"/>
+              </w:numPr>
+              <w:rPr>
+                <w:rFonts w:ascii="Times New Roman" w:hAnsi="Times New Roman" w:cs="Times New Roman"/>
+                <w:sz w:val="26"/>
+                <w:szCs w:val="26"/>
+              </w:rPr>
+            </w:pPr>
+            <w:r>
+              <w:rPr>
+                <w:rFonts w:ascii="Times New Roman" w:hAnsi="Times New Roman" w:cs="Times New Roman"/>
+                <w:sz w:val="26"/>
+                <w:szCs w:val="26"/>
+              </w:rPr>
+              <w:t>F</w:t>
+            </w:r>
+            <w:r>
+              <w:rPr>
+                <w:rFonts w:ascii="Times New Roman" w:hAnsi="Times New Roman" w:cs="Times New Roman"/>
+                <w:sz w:val="26"/>
+                <w:szCs w:val="26"/>
+              </w:rPr>
+              <w:t xml:space="preserve"> </w:t>
+            </w:r>
+            <w:r>
+              <w:rPr>
+                <w:rFonts w:ascii="Times New Roman" w:hAnsi="Times New Roman" w:cs="Times New Roman"/>
+                <w:sz w:val="26"/>
+                <w:szCs w:val="26"/>
+              </w:rPr>
+              <w:t>|</w:t>
+            </w:r>
+            <w:r>
+              <w:rPr>
+                <w:rFonts w:ascii="Times New Roman" w:hAnsi="Times New Roman" w:cs="Times New Roman"/>
+                <w:sz w:val="26"/>
+                <w:szCs w:val="26"/>
+              </w:rPr>
+              <w:t xml:space="preserve"> </w:t>
+            </w:r>
+            <w:r>
+              <w:rPr>
+                <w:rFonts w:ascii="Times New Roman" w:hAnsi="Times New Roman" w:cs="Times New Roman"/>
+                <w:sz w:val="26"/>
+                <w:szCs w:val="26"/>
+              </w:rPr>
+              <w:t xml:space="preserve">G   </w:t>
+            </w:r>
+            <w:r>
+              <w:rPr>
+                <w:rFonts w:ascii="Times New Roman" w:hAnsi="Times New Roman" w:cs="Times New Roman"/>
+                <w:sz w:val="26"/>
+                <w:szCs w:val="26"/>
+              </w:rPr>
+              <w:t xml:space="preserve">                        ass</w:t>
+            </w:r>
+          </w:p>
+          <w:p>
+            <w:pPr>
+              <w:pStyle w:val="ListParagraph"/>
+              <w:numPr>
+                <w:ilvl w:val="0"/>
+                <w:numId w:val="11"/>
+              </w:numPr>
+              <w:rPr>
+                <w:rFonts w:ascii="Times New Roman" w:hAnsi="Times New Roman" w:cs="Times New Roman"/>
+                <w:sz w:val="26"/>
+                <w:szCs w:val="26"/>
+              </w:rPr>
+            </w:pPr>
+            <w:r>
+              <w:rPr>
+                <w:rFonts w:ascii="Times New Roman" w:hAnsi="Times New Roman" w:cs="Times New Roman"/>
+                <w:sz w:val="26"/>
+                <w:szCs w:val="26"/>
+              </w:rPr>
+              <w:t>F                                 ass</w:t>
+            </w:r>
+          </w:p>
+        </w:tc>
+        <w:tc>
+          <w:tcPr>
+            <w:tcW w:w="4788" w:type="dxa"/>
+            <w:tcBorders>
+              <w:top w:val="single" w:sz="12" w:space="0" w:color="auto"/>
+              <w:left w:val="single" w:sz="12" w:space="0" w:color="auto"/>
+            </w:tcBorders>
+            <w:shd w:val="clear" w:color="auto" w:fill="FFFFFF" w:themeFill="background1"/>
+          </w:tcPr>
+          <w:p>
+            <w:pPr>
+              <w:pStyle w:val="ListParagraph"/>
+              <w:ind w:left="0"/>
+              <w:rPr>
+                <w:rFonts w:ascii="Times New Roman" w:hAnsi="Times New Roman" w:cs="Times New Roman"/>
+                <w:sz w:val="26"/>
+                <w:szCs w:val="26"/>
+              </w:rPr>
+            </w:pPr>
+            <w:r>
+              <w:rPr>
+                <w:rFonts w:ascii="Times New Roman" w:hAnsi="Times New Roman" w:cs="Times New Roman"/>
+                <w:sz w:val="26"/>
+                <w:szCs w:val="26"/>
+              </w:rPr>
+              <w:t>Go = {F|G -&gt; H|G}</w:t>
+            </w:r>
+          </w:p>
+          <w:p>
+            <w:pPr>
+              <w:pStyle w:val="ListParagraph"/>
+              <w:ind w:left="0"/>
+              <w:rPr>
+                <w:rFonts w:ascii="Times New Roman" w:hAnsi="Times New Roman" w:cs="Times New Roman"/>
+                <w:sz w:val="26"/>
+                <w:szCs w:val="26"/>
+              </w:rPr>
+            </w:pPr>
+            <w:r>
+              <w:rPr>
+                <w:rFonts w:ascii="Times New Roman" w:hAnsi="Times New Roman" w:cs="Times New Roman"/>
+                <w:sz w:val="26"/>
+                <w:szCs w:val="26"/>
+              </w:rPr>
+              <w:t xml:space="preserve"> {F|G-&gt;H|G, H|G}</w:t>
+            </w:r>
+          </w:p>
+          <w:p>
+            <w:pPr>
+              <w:pStyle w:val="ListParagraph"/>
+              <w:ind w:left="0"/>
+              <w:rPr>
+                <w:rFonts w:ascii="Times New Roman" w:hAnsi="Times New Roman" w:cs="Times New Roman"/>
+                <w:sz w:val="26"/>
+                <w:szCs w:val="26"/>
+              </w:rPr>
+            </w:pPr>
+            <w:r>
+              <w:rPr>
+                <w:rFonts w:ascii="Times New Roman" w:hAnsi="Times New Roman" w:cs="Times New Roman"/>
+                <w:sz w:val="26"/>
+                <w:szCs w:val="26"/>
+              </w:rPr>
+              <w:t>{F|G-&gt;H|G, H|G , H|G[F], H|G[G]}</w:t>
+            </w:r>
+          </w:p>
+          <w:p>
+            <w:pPr>
+              <w:pStyle w:val="ListParagraph"/>
+              <w:ind w:left="0"/>
+              <w:rPr>
+                <w:rFonts w:ascii="Times New Roman" w:hAnsi="Times New Roman" w:cs="Times New Roman"/>
+                <w:sz w:val="26"/>
+                <w:szCs w:val="26"/>
+              </w:rPr>
+            </w:pPr>
+            <w:r>
+              <w:rPr>
+                <w:rFonts w:ascii="Times New Roman" w:hAnsi="Times New Roman" w:cs="Times New Roman"/>
+                <w:sz w:val="26"/>
+                <w:szCs w:val="26"/>
+              </w:rPr>
+              <w:t>{F|G-&gt;</w:t>
+            </w:r>
+            <w:r>
+              <w:rPr>
+                <w:rFonts w:ascii="Times New Roman" w:hAnsi="Times New Roman" w:cs="Times New Roman"/>
+                <w:sz w:val="26"/>
+                <w:szCs w:val="26"/>
+              </w:rPr>
+              <w:t>H|G, H|G , H|G[F], H|G</w:t>
+            </w:r>
+            <w:r>
+              <w:rPr>
+                <w:rFonts w:ascii="Times New Roman" w:hAnsi="Times New Roman" w:cs="Times New Roman"/>
+                <w:sz w:val="26"/>
+                <w:szCs w:val="26"/>
+              </w:rPr>
+              <w:t>}</w:t>
+            </w:r>
+          </w:p>
+          <w:p>
+            <w:pPr>
+              <w:pStyle w:val="ListParagraph"/>
+              <w:ind w:left="0"/>
+              <w:rPr>
+                <w:rFonts w:ascii="Times New Roman" w:hAnsi="Times New Roman" w:cs="Times New Roman"/>
+                <w:sz w:val="26"/>
+                <w:szCs w:val="26"/>
+              </w:rPr>
+            </w:pPr>
+          </w:p>
+        </w:tc>
+      </w:tr>
+    </w:tbl>
+    <w:p>
+      <w:pPr>
+        <w:pStyle w:val="ListParagraph"/>
+        <w:ind w:left="1080"/>
+        <w:rPr>
+          <w:rFonts w:ascii="Times New Roman" w:hAnsi="Times New Roman" w:cs="Times New Roman"/>
+          <w:sz w:val="26"/>
+          <w:szCs w:val="26"/>
+        </w:rPr>
+      </w:pPr>
+    </w:p>
+    <w:p>
+      <w:pPr>
+        <w:pStyle w:val="ListParagraph"/>
+        <w:ind w:left="1080"/>
+        <w:rPr>
+          <w:rFonts w:ascii="Times New Roman" w:hAnsi="Times New Roman" w:cs="Times New Roman"/>
+          <w:sz w:val="26"/>
+          <w:szCs w:val="26"/>
+        </w:rPr>
+      </w:pPr>
+      <w:r>
+        <w:rPr>
+          <w:rFonts w:ascii="Times New Roman" w:hAnsi="Times New Roman" w:cs="Times New Roman"/>
+          <w:sz w:val="26"/>
+          <w:szCs w:val="26"/>
+        </w:rPr>
+        <w:t xml:space="preserve"> Lúc này tiến hành tìm </w:t>
+      </w:r>
+      <w:r>
+        <w:rPr>
+          <w:rFonts w:ascii="Times New Roman" w:hAnsi="Times New Roman" w:cs="Times New Roman"/>
+          <w:sz w:val="26"/>
+          <w:szCs w:val="26"/>
+        </w:rPr>
+        <w:t xml:space="preserve"> kiếm sự có mặt của H|G. Dễ dàng nhận ra H|G không có mặt trong tập lst_proof.  Tiến hành áp dụng elimination lên lst_proof.  F|H áp dụng thành công elimination nhờ có F. Do đó công thức H sẽ được thêm vào lst_proof</w:t>
+      </w:r>
+    </w:p>
+    <w:tbl>
+      <w:tblPr>
+        <w:tblStyle w:val="TableGrid"/>
+        <w:tblW w:w="0" w:type="auto"/>
+        <w:tblInd w:w="1080" w:type="dxa"/>
+        <w:tblBorders>
+          <w:top w:val="none" w:sz="0" w:space="0" w:color="auto"/>
+          <w:left w:val="none" w:sz="0" w:space="0" w:color="auto"/>
+          <w:bottom w:val="none" w:sz="0" w:space="0" w:color="auto"/>
+          <w:right w:val="none" w:sz="0" w:space="0" w:color="auto"/>
+          <w:insideH w:val="single" w:sz="4" w:space="0" w:color="auto"/>
+          <w:insideV w:val="single" w:sz="4" w:space="0" w:color="auto"/>
+        </w:tblBorders>
+        <w:shd w:val="clear" w:color="auto" w:fill="FFFFFF" w:themeFill="background1"/>
+        <w:tblLook w:val="04A0"/>
+      </w:tblPr>
+      <w:tblGrid>
+        <w:gridCol w:w="4353"/>
+        <w:gridCol w:w="4143"/>
+      </w:tblGrid>
+      <w:tr>
+        <w:tc>
+          <w:tcPr>
+            <w:tcW w:w="4788" w:type="dxa"/>
+            <w:tcBorders>
+              <w:bottom w:val="single" w:sz="12" w:space="0" w:color="auto"/>
+              <w:right w:val="single" w:sz="12" w:space="0" w:color="auto"/>
+            </w:tcBorders>
+            <w:shd w:val="clear" w:color="auto" w:fill="FFFFFF" w:themeFill="background1"/>
+          </w:tcPr>
+          <w:p>
+            <w:pPr>
+              <w:pStyle w:val="ListParagraph"/>
+              <w:spacing w:after="200" w:line="276" w:lineRule="auto"/>
+              <w:ind w:left="1080"/>
+              <w:rPr>
+                <w:rFonts w:ascii="Times New Roman" w:hAnsi="Times New Roman" w:cs="Times New Roman"/>
+                <w:sz w:val="26"/>
+                <w:szCs w:val="26"/>
+              </w:rPr>
+            </w:pPr>
+            <w:r>
+              <w:rPr>
+                <w:rFonts w:ascii="Times New Roman" w:hAnsi="Times New Roman" w:cs="Times New Roman"/>
+                <w:sz w:val="26"/>
+                <w:szCs w:val="26"/>
+              </w:rPr>
+              <w:t>Lst_proof</w:t>
+            </w:r>
+          </w:p>
+        </w:tc>
+        <w:tc>
+          <w:tcPr>
+            <w:tcW w:w="4788" w:type="dxa"/>
+            <w:tcBorders>
+              <w:left w:val="single" w:sz="12" w:space="0" w:color="auto"/>
+              <w:bottom w:val="single" w:sz="12" w:space="0" w:color="auto"/>
+            </w:tcBorders>
+            <w:shd w:val="clear" w:color="auto" w:fill="FFFFFF" w:themeFill="background1"/>
+          </w:tcPr>
+          <w:p>
+            <w:pPr>
+              <w:pStyle w:val="ListParagraph"/>
+              <w:ind w:left="0"/>
+              <w:rPr>
+                <w:rFonts w:ascii="Times New Roman" w:hAnsi="Times New Roman" w:cs="Times New Roman"/>
+                <w:sz w:val="26"/>
+                <w:szCs w:val="26"/>
+              </w:rPr>
+            </w:pPr>
+            <w:r>
+              <w:rPr>
+                <w:rFonts w:ascii="Times New Roman" w:hAnsi="Times New Roman" w:cs="Times New Roman"/>
+                <w:sz w:val="26"/>
+                <w:szCs w:val="26"/>
+              </w:rPr>
+              <w:t xml:space="preserve">   Lst_goal</w:t>
+            </w:r>
+          </w:p>
+        </w:tc>
+      </w:tr>
+      <w:tr>
+        <w:tc>
+          <w:tcPr>
+            <w:tcW w:w="4788" w:type="dxa"/>
+            <w:tcBorders>
+              <w:right w:val="single" w:sz="12" w:space="0" w:color="auto"/>
+            </w:tcBorders>
+            <w:shd w:val="clear" w:color="auto" w:fill="FFFFFF" w:themeFill="background1"/>
+          </w:tcPr>
+          <w:p>
+            <w:pPr>
+              <w:pStyle w:val="ListParagraph"/>
+              <w:ind w:left="0"/>
+              <w:rPr>
+                <w:rFonts w:ascii="Times New Roman" w:hAnsi="Times New Roman" w:cs="Times New Roman"/>
+                <w:sz w:val="26"/>
+                <w:szCs w:val="26"/>
+              </w:rPr>
+            </w:pPr>
+            <w:r>
+              <w:rPr>
+                <w:rFonts w:ascii="Times New Roman" w:hAnsi="Times New Roman" w:cs="Times New Roman"/>
+                <w:sz w:val="26"/>
+                <w:szCs w:val="26"/>
+              </w:rPr>
+              <w:t xml:space="preserve">      F-&gt;H</w:t>
+            </w:r>
+          </w:p>
+          <w:p>
+            <w:pPr>
+              <w:pStyle w:val="ListParagraph"/>
+              <w:numPr>
+                <w:ilvl w:val="0"/>
+                <w:numId w:val="11"/>
+              </w:numPr>
+              <w:rPr>
+                <w:rFonts w:ascii="Times New Roman" w:hAnsi="Times New Roman" w:cs="Times New Roman"/>
+                <w:sz w:val="26"/>
+                <w:szCs w:val="26"/>
+              </w:rPr>
+            </w:pPr>
+            <w:r>
+              <w:rPr>
+                <w:rFonts w:ascii="Times New Roman" w:hAnsi="Times New Roman" w:cs="Times New Roman"/>
+                <w:sz w:val="26"/>
+                <w:szCs w:val="26"/>
+              </w:rPr>
+              <w:t>F | G                           ass</w:t>
+            </w:r>
+          </w:p>
+          <w:p>
+            <w:pPr>
+              <w:pStyle w:val="ListParagraph"/>
+              <w:numPr>
+                <w:ilvl w:val="0"/>
+                <w:numId w:val="11"/>
+              </w:numPr>
+              <w:rPr>
+                <w:rFonts w:ascii="Times New Roman" w:hAnsi="Times New Roman" w:cs="Times New Roman"/>
+                <w:sz w:val="26"/>
+                <w:szCs w:val="26"/>
+              </w:rPr>
+            </w:pPr>
+            <w:r>
+              <w:rPr>
+                <w:rFonts w:ascii="Times New Roman" w:hAnsi="Times New Roman" w:cs="Times New Roman"/>
+                <w:sz w:val="26"/>
+                <w:szCs w:val="26"/>
+              </w:rPr>
+              <w:t>F                                 ass</w:t>
+            </w:r>
+          </w:p>
+          <w:p>
+            <w:pPr>
+              <w:rPr>
+                <w:rFonts w:ascii="Times New Roman" w:hAnsi="Times New Roman" w:cs="Times New Roman"/>
+                <w:sz w:val="26"/>
+                <w:szCs w:val="26"/>
+              </w:rPr>
+            </w:pPr>
+          </w:p>
+          <w:p>
+            <w:pPr>
+              <w:pStyle w:val="ListParagraph"/>
+              <w:numPr>
+                <w:ilvl w:val="0"/>
+                <w:numId w:val="11"/>
+              </w:numPr>
+              <w:rPr>
+                <w:rFonts w:ascii="Times New Roman" w:hAnsi="Times New Roman" w:cs="Times New Roman"/>
+                <w:sz w:val="26"/>
+                <w:szCs w:val="26"/>
+              </w:rPr>
+            </w:pPr>
+            <w:r>
+              <w:rPr>
+                <w:rFonts w:ascii="Times New Roman" w:hAnsi="Times New Roman" w:cs="Times New Roman"/>
+                <w:sz w:val="26"/>
+                <w:szCs w:val="26"/>
+              </w:rPr>
+              <w:t xml:space="preserve">H                        </w:t>
+            </w:r>
+          </w:p>
+        </w:tc>
+        <w:tc>
+          <w:tcPr>
+            <w:tcW w:w="4788" w:type="dxa"/>
+            <w:tcBorders>
+              <w:top w:val="single" w:sz="12" w:space="0" w:color="auto"/>
+              <w:left w:val="single" w:sz="12" w:space="0" w:color="auto"/>
+            </w:tcBorders>
+            <w:shd w:val="clear" w:color="auto" w:fill="FFFFFF" w:themeFill="background1"/>
+          </w:tcPr>
+          <w:p>
+            <w:pPr>
+              <w:pStyle w:val="ListParagraph"/>
+              <w:ind w:left="0"/>
+              <w:rPr>
+                <w:rFonts w:ascii="Times New Roman" w:hAnsi="Times New Roman" w:cs="Times New Roman"/>
+                <w:sz w:val="26"/>
+                <w:szCs w:val="26"/>
+              </w:rPr>
+            </w:pPr>
+            <w:r>
+              <w:rPr>
+                <w:rFonts w:ascii="Times New Roman" w:hAnsi="Times New Roman" w:cs="Times New Roman"/>
+                <w:sz w:val="26"/>
+                <w:szCs w:val="26"/>
+              </w:rPr>
+              <w:t>Go = {F|G -&gt; H|G}</w:t>
+            </w:r>
+          </w:p>
+          <w:p>
+            <w:pPr>
+              <w:pStyle w:val="ListParagraph"/>
+              <w:ind w:left="0"/>
+              <w:rPr>
+                <w:rFonts w:ascii="Times New Roman" w:hAnsi="Times New Roman" w:cs="Times New Roman"/>
+                <w:sz w:val="26"/>
+                <w:szCs w:val="26"/>
+              </w:rPr>
+            </w:pPr>
+            <w:r>
+              <w:rPr>
+                <w:rFonts w:ascii="Times New Roman" w:hAnsi="Times New Roman" w:cs="Times New Roman"/>
+                <w:sz w:val="26"/>
+                <w:szCs w:val="26"/>
+              </w:rPr>
+              <w:t xml:space="preserve"> {F|G-&gt;H|G, H|G}</w:t>
+            </w:r>
+          </w:p>
+          <w:p>
+            <w:pPr>
+              <w:pStyle w:val="ListParagraph"/>
+              <w:ind w:left="0"/>
+              <w:rPr>
+                <w:rFonts w:ascii="Times New Roman" w:hAnsi="Times New Roman" w:cs="Times New Roman"/>
+                <w:sz w:val="26"/>
+                <w:szCs w:val="26"/>
+              </w:rPr>
+            </w:pPr>
+            <w:r>
+              <w:rPr>
+                <w:rFonts w:ascii="Times New Roman" w:hAnsi="Times New Roman" w:cs="Times New Roman"/>
+                <w:sz w:val="26"/>
+                <w:szCs w:val="26"/>
+              </w:rPr>
+              <w:t>{F|G-&gt;H|G, H|G , H|G[F], H|G[G]}</w:t>
+            </w:r>
+          </w:p>
+          <w:p>
+            <w:pPr>
+              <w:pStyle w:val="ListParagraph"/>
+              <w:ind w:left="0"/>
+              <w:rPr>
+                <w:rFonts w:ascii="Times New Roman" w:hAnsi="Times New Roman" w:cs="Times New Roman"/>
+                <w:sz w:val="26"/>
+                <w:szCs w:val="26"/>
+              </w:rPr>
+            </w:pPr>
+            <w:r>
+              <w:rPr>
+                <w:rFonts w:ascii="Times New Roman" w:hAnsi="Times New Roman" w:cs="Times New Roman"/>
+                <w:sz w:val="26"/>
+                <w:szCs w:val="26"/>
+              </w:rPr>
+              <w:t>{F|G-&gt;H|G, H|G , H|G[F], H|G}</w:t>
+            </w:r>
+          </w:p>
+          <w:p>
+            <w:pPr>
+              <w:pStyle w:val="ListParagraph"/>
+              <w:ind w:left="0"/>
+              <w:rPr>
+                <w:rFonts w:ascii="Times New Roman" w:hAnsi="Times New Roman" w:cs="Times New Roman"/>
+                <w:sz w:val="26"/>
+                <w:szCs w:val="26"/>
+              </w:rPr>
+            </w:pPr>
+          </w:p>
+        </w:tc>
+      </w:tr>
+    </w:tbl>
+    <w:p>
+      <w:pPr>
+        <w:pStyle w:val="ListParagraph"/>
+        <w:ind w:left="1080"/>
+        <w:rPr>
+          <w:rFonts w:ascii="Times New Roman" w:hAnsi="Times New Roman" w:cs="Times New Roman"/>
+          <w:sz w:val="26"/>
+          <w:szCs w:val="26"/>
+        </w:rPr>
+      </w:pPr>
+    </w:p>
+    <w:p>
+      <w:pPr>
+        <w:pStyle w:val="ListParagraph"/>
+        <w:ind w:left="1080"/>
+        <w:rPr>
+          <w:rFonts w:ascii="Times New Roman" w:hAnsi="Times New Roman" w:cs="Times New Roman"/>
+          <w:sz w:val="26"/>
+          <w:szCs w:val="26"/>
+        </w:rPr>
+      </w:pPr>
+      <w:r>
+        <w:rPr>
+          <w:rFonts w:ascii="Times New Roman" w:hAnsi="Times New Roman" w:cs="Times New Roman"/>
+          <w:sz w:val="26"/>
+          <w:szCs w:val="26"/>
+        </w:rPr>
+        <w:t>Việc elimination thành công, chương trình quay về bước 1, tiến hành xác định H|G có mặt hay chưa? Kết quả là H|G vẫn chưa có mặt. Tiến hành elimination tiếp tục và thất bại. Do không thể áp dụng eliminate vào lst_proof nên phải “rã”</w:t>
+      </w:r>
+      <w:r>
+        <w:rPr>
+          <w:rFonts w:ascii="Times New Roman" w:hAnsi="Times New Roman" w:cs="Times New Roman"/>
+          <w:sz w:val="26"/>
+          <w:szCs w:val="26"/>
+        </w:rPr>
+        <w:t xml:space="preserve"> current goal. Việc rã sẽ được thực hiện theo OR Introduction . Do H|G rã lần đầu tiên nên lst_goal sẽ thêm vào công thức thứ nhất là H</w:t>
+      </w:r>
+    </w:p>
+    <w:p>
+      <w:pPr>
+        <w:pStyle w:val="ListParagraph"/>
+        <w:ind w:left="1080"/>
+        <w:rPr>
+          <w:rFonts w:ascii="Times New Roman" w:hAnsi="Times New Roman" w:cs="Times New Roman"/>
+          <w:sz w:val="26"/>
+          <w:szCs w:val="26"/>
+        </w:rPr>
+      </w:pPr>
+    </w:p>
+    <w:tbl>
+      <w:tblPr>
+        <w:tblStyle w:val="TableGrid"/>
+        <w:tblW w:w="0" w:type="auto"/>
+        <w:tblInd w:w="1080" w:type="dxa"/>
+        <w:tblBorders>
+          <w:top w:val="none" w:sz="0" w:space="0" w:color="auto"/>
+          <w:left w:val="none" w:sz="0" w:space="0" w:color="auto"/>
+          <w:bottom w:val="none" w:sz="0" w:space="0" w:color="auto"/>
+          <w:right w:val="none" w:sz="0" w:space="0" w:color="auto"/>
+          <w:insideH w:val="single" w:sz="4" w:space="0" w:color="auto"/>
+          <w:insideV w:val="single" w:sz="4" w:space="0" w:color="auto"/>
+        </w:tblBorders>
+        <w:shd w:val="clear" w:color="auto" w:fill="FFFFFF" w:themeFill="background1"/>
+        <w:tblLook w:val="04A0"/>
+      </w:tblPr>
+      <w:tblGrid>
+        <w:gridCol w:w="4353"/>
+        <w:gridCol w:w="4143"/>
+      </w:tblGrid>
+      <w:tr>
+        <w:tc>
+          <w:tcPr>
+            <w:tcW w:w="4788" w:type="dxa"/>
+            <w:tcBorders>
+              <w:bottom w:val="single" w:sz="12" w:space="0" w:color="auto"/>
+              <w:right w:val="single" w:sz="12" w:space="0" w:color="auto"/>
+            </w:tcBorders>
+            <w:shd w:val="clear" w:color="auto" w:fill="FFFFFF" w:themeFill="background1"/>
+          </w:tcPr>
+          <w:p>
+            <w:pPr>
+              <w:pStyle w:val="ListParagraph"/>
+              <w:spacing w:after="200" w:line="276" w:lineRule="auto"/>
+              <w:ind w:left="1080"/>
+              <w:rPr>
+                <w:rFonts w:ascii="Times New Roman" w:hAnsi="Times New Roman" w:cs="Times New Roman"/>
+                <w:sz w:val="26"/>
+                <w:szCs w:val="26"/>
+              </w:rPr>
+            </w:pPr>
+            <w:r>
+              <w:rPr>
+                <w:rFonts w:ascii="Times New Roman" w:hAnsi="Times New Roman" w:cs="Times New Roman"/>
+                <w:sz w:val="26"/>
+                <w:szCs w:val="26"/>
+              </w:rPr>
+              <w:lastRenderedPageBreak/>
+              <w:t>Lst_proof</w:t>
+            </w:r>
+          </w:p>
+        </w:tc>
+        <w:tc>
+          <w:tcPr>
+            <w:tcW w:w="4788" w:type="dxa"/>
+            <w:tcBorders>
+              <w:left w:val="single" w:sz="12" w:space="0" w:color="auto"/>
+              <w:bottom w:val="single" w:sz="12" w:space="0" w:color="auto"/>
+            </w:tcBorders>
+            <w:shd w:val="clear" w:color="auto" w:fill="FFFFFF" w:themeFill="background1"/>
+          </w:tcPr>
+          <w:p>
+            <w:pPr>
+              <w:pStyle w:val="ListParagraph"/>
+              <w:ind w:left="0"/>
+              <w:rPr>
+                <w:rFonts w:ascii="Times New Roman" w:hAnsi="Times New Roman" w:cs="Times New Roman"/>
+                <w:sz w:val="26"/>
+                <w:szCs w:val="26"/>
+              </w:rPr>
+            </w:pPr>
+            <w:r>
+              <w:rPr>
+                <w:rFonts w:ascii="Times New Roman" w:hAnsi="Times New Roman" w:cs="Times New Roman"/>
+                <w:sz w:val="26"/>
+                <w:szCs w:val="26"/>
+              </w:rPr>
+              <w:t xml:space="preserve">   Lst_goal</w:t>
+            </w:r>
+          </w:p>
+        </w:tc>
+      </w:tr>
+      <w:tr>
+        <w:tc>
+          <w:tcPr>
+            <w:tcW w:w="4788" w:type="dxa"/>
+            <w:tcBorders>
+              <w:right w:val="single" w:sz="12" w:space="0" w:color="auto"/>
+            </w:tcBorders>
+            <w:shd w:val="clear" w:color="auto" w:fill="FFFFFF" w:themeFill="background1"/>
+          </w:tcPr>
+          <w:p>
+            <w:pPr>
+              <w:pStyle w:val="ListParagraph"/>
+              <w:ind w:left="0"/>
+              <w:rPr>
+                <w:rFonts w:ascii="Times New Roman" w:hAnsi="Times New Roman" w:cs="Times New Roman"/>
+                <w:sz w:val="26"/>
+                <w:szCs w:val="26"/>
+              </w:rPr>
+            </w:pPr>
+            <w:r>
+              <w:rPr>
+                <w:rFonts w:ascii="Times New Roman" w:hAnsi="Times New Roman" w:cs="Times New Roman"/>
+                <w:sz w:val="26"/>
+                <w:szCs w:val="26"/>
+              </w:rPr>
+              <w:t xml:space="preserve">      F-&gt;H</w:t>
+            </w:r>
+          </w:p>
+          <w:p>
+            <w:pPr>
+              <w:pStyle w:val="ListParagraph"/>
+              <w:numPr>
+                <w:ilvl w:val="0"/>
+                <w:numId w:val="11"/>
+              </w:numPr>
+              <w:rPr>
+                <w:rFonts w:ascii="Times New Roman" w:hAnsi="Times New Roman" w:cs="Times New Roman"/>
+                <w:sz w:val="26"/>
+                <w:szCs w:val="26"/>
+              </w:rPr>
+            </w:pPr>
+            <w:r>
+              <w:rPr>
+                <w:rFonts w:ascii="Times New Roman" w:hAnsi="Times New Roman" w:cs="Times New Roman"/>
+                <w:sz w:val="26"/>
+                <w:szCs w:val="26"/>
+              </w:rPr>
+              <w:t>F | G                           ass</w:t>
+            </w:r>
+          </w:p>
+          <w:p>
+            <w:pPr>
+              <w:pStyle w:val="ListParagraph"/>
+              <w:numPr>
+                <w:ilvl w:val="0"/>
+                <w:numId w:val="11"/>
+              </w:numPr>
+              <w:rPr>
+                <w:rFonts w:ascii="Times New Roman" w:hAnsi="Times New Roman" w:cs="Times New Roman"/>
+                <w:sz w:val="26"/>
+                <w:szCs w:val="26"/>
+              </w:rPr>
+            </w:pPr>
+            <w:r>
+              <w:rPr>
+                <w:rFonts w:ascii="Times New Roman" w:hAnsi="Times New Roman" w:cs="Times New Roman"/>
+                <w:sz w:val="26"/>
+                <w:szCs w:val="26"/>
+              </w:rPr>
+              <w:t>F                                 ass</w:t>
+            </w:r>
+          </w:p>
+          <w:p>
+            <w:pPr>
+              <w:rPr>
+                <w:rFonts w:ascii="Times New Roman" w:hAnsi="Times New Roman" w:cs="Times New Roman"/>
+                <w:sz w:val="26"/>
+                <w:szCs w:val="26"/>
+              </w:rPr>
+            </w:pPr>
+          </w:p>
+          <w:p>
+            <w:pPr>
+              <w:pStyle w:val="ListParagraph"/>
+              <w:numPr>
+                <w:ilvl w:val="0"/>
+                <w:numId w:val="11"/>
+              </w:numPr>
+              <w:rPr>
+                <w:rFonts w:ascii="Times New Roman" w:hAnsi="Times New Roman" w:cs="Times New Roman"/>
+                <w:sz w:val="26"/>
+                <w:szCs w:val="26"/>
+              </w:rPr>
+            </w:pPr>
+            <w:r>
+              <w:rPr>
+                <w:rFonts w:ascii="Times New Roman" w:hAnsi="Times New Roman" w:cs="Times New Roman"/>
+                <w:sz w:val="26"/>
+                <w:szCs w:val="26"/>
+              </w:rPr>
+              <w:t xml:space="preserve">H    </w:t>
+            </w:r>
+            <w:r>
+              <w:rPr>
+                <w:rFonts w:ascii="Times New Roman" w:hAnsi="Times New Roman" w:cs="Times New Roman"/>
+                <w:sz w:val="26"/>
+                <w:szCs w:val="26"/>
+              </w:rPr>
+              <w:t xml:space="preserve">                         -&gt;e,..</w:t>
+            </w:r>
+          </w:p>
+        </w:tc>
+        <w:tc>
+          <w:tcPr>
+            <w:tcW w:w="4788" w:type="dxa"/>
+            <w:tcBorders>
+              <w:top w:val="single" w:sz="12" w:space="0" w:color="auto"/>
+              <w:left w:val="single" w:sz="12" w:space="0" w:color="auto"/>
+            </w:tcBorders>
+            <w:shd w:val="clear" w:color="auto" w:fill="FFFFFF" w:themeFill="background1"/>
+          </w:tcPr>
+          <w:p>
+            <w:pPr>
+              <w:pStyle w:val="ListParagraph"/>
+              <w:ind w:left="0"/>
+              <w:rPr>
+                <w:rFonts w:ascii="Times New Roman" w:hAnsi="Times New Roman" w:cs="Times New Roman"/>
+                <w:sz w:val="26"/>
+                <w:szCs w:val="26"/>
+              </w:rPr>
+            </w:pPr>
+            <w:r>
+              <w:rPr>
+                <w:rFonts w:ascii="Times New Roman" w:hAnsi="Times New Roman" w:cs="Times New Roman"/>
+                <w:sz w:val="26"/>
+                <w:szCs w:val="26"/>
+              </w:rPr>
+              <w:t>Go = {F|G -&gt; H|G}</w:t>
+            </w:r>
+          </w:p>
+          <w:p>
+            <w:pPr>
+              <w:pStyle w:val="ListParagraph"/>
+              <w:ind w:left="0"/>
+              <w:rPr>
+                <w:rFonts w:ascii="Times New Roman" w:hAnsi="Times New Roman" w:cs="Times New Roman"/>
+                <w:sz w:val="26"/>
+                <w:szCs w:val="26"/>
+              </w:rPr>
+            </w:pPr>
+            <w:r>
+              <w:rPr>
+                <w:rFonts w:ascii="Times New Roman" w:hAnsi="Times New Roman" w:cs="Times New Roman"/>
+                <w:sz w:val="26"/>
+                <w:szCs w:val="26"/>
+              </w:rPr>
+              <w:t xml:space="preserve"> {F|G-&gt;H|G, H|G}</w:t>
+            </w:r>
+          </w:p>
+          <w:p>
+            <w:pPr>
+              <w:pStyle w:val="ListParagraph"/>
+              <w:ind w:left="0"/>
+              <w:rPr>
+                <w:rFonts w:ascii="Times New Roman" w:hAnsi="Times New Roman" w:cs="Times New Roman"/>
+                <w:sz w:val="26"/>
+                <w:szCs w:val="26"/>
+              </w:rPr>
+            </w:pPr>
+            <w:r>
+              <w:rPr>
+                <w:rFonts w:ascii="Times New Roman" w:hAnsi="Times New Roman" w:cs="Times New Roman"/>
+                <w:sz w:val="26"/>
+                <w:szCs w:val="26"/>
+              </w:rPr>
+              <w:t>{F|G-&gt;H|G, H|G , H|G[F], H|G[G]}</w:t>
+            </w:r>
+          </w:p>
+          <w:p>
+            <w:pPr>
+              <w:pStyle w:val="ListParagraph"/>
+              <w:ind w:left="0"/>
+              <w:rPr>
+                <w:rFonts w:ascii="Times New Roman" w:hAnsi="Times New Roman" w:cs="Times New Roman"/>
+                <w:sz w:val="26"/>
+                <w:szCs w:val="26"/>
+              </w:rPr>
+            </w:pPr>
+            <w:r>
+              <w:rPr>
+                <w:rFonts w:ascii="Times New Roman" w:hAnsi="Times New Roman" w:cs="Times New Roman"/>
+                <w:sz w:val="26"/>
+                <w:szCs w:val="26"/>
+              </w:rPr>
+              <w:t>{F|G-&gt;H|G, H|G , H|G[F], H|G}</w:t>
+            </w:r>
+          </w:p>
+          <w:p>
+            <w:pPr>
+              <w:pStyle w:val="ListParagraph"/>
+              <w:ind w:left="0"/>
+              <w:rPr>
+                <w:rFonts w:ascii="Times New Roman" w:hAnsi="Times New Roman" w:cs="Times New Roman"/>
+                <w:sz w:val="26"/>
+                <w:szCs w:val="26"/>
+              </w:rPr>
+            </w:pPr>
+          </w:p>
+          <w:p>
+            <w:pPr>
+              <w:pStyle w:val="ListParagraph"/>
+              <w:ind w:left="0"/>
+              <w:rPr>
+                <w:rFonts w:ascii="Times New Roman" w:hAnsi="Times New Roman" w:cs="Times New Roman"/>
+                <w:sz w:val="26"/>
+                <w:szCs w:val="26"/>
+              </w:rPr>
+            </w:pPr>
+            <w:r>
+              <w:rPr>
+                <w:rFonts w:ascii="Times New Roman" w:hAnsi="Times New Roman" w:cs="Times New Roman"/>
+                <w:sz w:val="26"/>
+                <w:szCs w:val="26"/>
+              </w:rPr>
+              <w:t>{F|G-&gt;H|G, H|G , H|G[F], H|G</w:t>
+            </w:r>
+            <w:r>
+              <w:rPr>
+                <w:rFonts w:ascii="Times New Roman" w:hAnsi="Times New Roman" w:cs="Times New Roman"/>
+                <w:sz w:val="26"/>
+                <w:szCs w:val="26"/>
+              </w:rPr>
+              <w:t>,H</w:t>
+            </w:r>
+            <w:r>
+              <w:rPr>
+                <w:rFonts w:ascii="Times New Roman" w:hAnsi="Times New Roman" w:cs="Times New Roman"/>
+                <w:sz w:val="26"/>
+                <w:szCs w:val="26"/>
+              </w:rPr>
+              <w:t>}</w:t>
+            </w:r>
+          </w:p>
+        </w:tc>
+      </w:tr>
+    </w:tbl>
+    <w:p>
+      <w:pPr>
+        <w:pStyle w:val="ListParagraph"/>
+        <w:ind w:left="1080"/>
+        <w:rPr>
+          <w:rFonts w:ascii="Times New Roman" w:hAnsi="Times New Roman" w:cs="Times New Roman"/>
+          <w:sz w:val="26"/>
+          <w:szCs w:val="26"/>
+        </w:rPr>
+      </w:pPr>
+    </w:p>
+    <w:p>
+      <w:pPr>
+        <w:pStyle w:val="ListParagraph"/>
+        <w:ind w:left="1080"/>
+        <w:rPr>
+          <w:rFonts w:ascii="Times New Roman" w:hAnsi="Times New Roman" w:cs="Times New Roman"/>
+          <w:sz w:val="26"/>
+          <w:szCs w:val="26"/>
+        </w:rPr>
+      </w:pPr>
+      <w:r>
+        <w:rPr>
+          <w:rFonts w:ascii="Times New Roman" w:hAnsi="Times New Roman" w:cs="Times New Roman"/>
+          <w:sz w:val="26"/>
+          <w:szCs w:val="26"/>
+        </w:rPr>
+        <w:t xml:space="preserve">Quay về bước 1, tiến hành tìm kiếm sự có mặt của H trong lst_proof. H có mặt. Như vậy goal H đã được chứng minh. Lấy goal H ra khỏi lst_goal. Thiết lập current goal là H||G. Quay về bước 1. </w:t>
+      </w:r>
+    </w:p>
+    <w:tbl>
+      <w:tblPr>
+        <w:tblStyle w:val="TableGrid"/>
+        <w:tblW w:w="0" w:type="auto"/>
+        <w:tblInd w:w="1080" w:type="dxa"/>
+        <w:tblBorders>
+          <w:top w:val="none" w:sz="0" w:space="0" w:color="auto"/>
+          <w:left w:val="none" w:sz="0" w:space="0" w:color="auto"/>
+          <w:bottom w:val="none" w:sz="0" w:space="0" w:color="auto"/>
+          <w:right w:val="none" w:sz="0" w:space="0" w:color="auto"/>
+          <w:insideH w:val="single" w:sz="4" w:space="0" w:color="auto"/>
+          <w:insideV w:val="single" w:sz="4" w:space="0" w:color="auto"/>
+        </w:tblBorders>
+        <w:shd w:val="clear" w:color="auto" w:fill="FFFFFF" w:themeFill="background1"/>
+        <w:tblLook w:val="04A0"/>
+      </w:tblPr>
+      <w:tblGrid>
+        <w:gridCol w:w="4353"/>
+        <w:gridCol w:w="4143"/>
+      </w:tblGrid>
+      <w:tr>
+        <w:tc>
+          <w:tcPr>
+            <w:tcW w:w="4788" w:type="dxa"/>
+            <w:tcBorders>
+              <w:bottom w:val="single" w:sz="12" w:space="0" w:color="auto"/>
+              <w:right w:val="single" w:sz="12" w:space="0" w:color="auto"/>
+            </w:tcBorders>
+            <w:shd w:val="clear" w:color="auto" w:fill="FFFFFF" w:themeFill="background1"/>
+          </w:tcPr>
+          <w:p>
+            <w:pPr>
+              <w:pStyle w:val="ListParagraph"/>
+              <w:spacing w:after="200" w:line="276" w:lineRule="auto"/>
+              <w:ind w:left="1080"/>
+              <w:rPr>
+                <w:rFonts w:ascii="Times New Roman" w:hAnsi="Times New Roman" w:cs="Times New Roman"/>
+                <w:sz w:val="26"/>
+                <w:szCs w:val="26"/>
+              </w:rPr>
+            </w:pPr>
+            <w:r>
+              <w:rPr>
+                <w:rFonts w:ascii="Times New Roman" w:hAnsi="Times New Roman" w:cs="Times New Roman"/>
+                <w:sz w:val="26"/>
+                <w:szCs w:val="26"/>
+              </w:rPr>
+              <w:t>Lst_proof</w:t>
+            </w:r>
+          </w:p>
+        </w:tc>
+        <w:tc>
+          <w:tcPr>
+            <w:tcW w:w="4788" w:type="dxa"/>
+            <w:tcBorders>
+              <w:left w:val="single" w:sz="12" w:space="0" w:color="auto"/>
+              <w:bottom w:val="single" w:sz="12" w:space="0" w:color="auto"/>
+            </w:tcBorders>
+            <w:shd w:val="clear" w:color="auto" w:fill="FFFFFF" w:themeFill="background1"/>
+          </w:tcPr>
+          <w:p>
+            <w:pPr>
+              <w:pStyle w:val="ListParagraph"/>
+              <w:ind w:left="0"/>
+              <w:rPr>
+                <w:rFonts w:ascii="Times New Roman" w:hAnsi="Times New Roman" w:cs="Times New Roman"/>
+                <w:sz w:val="26"/>
+                <w:szCs w:val="26"/>
+              </w:rPr>
+            </w:pPr>
+            <w:r>
+              <w:rPr>
+                <w:rFonts w:ascii="Times New Roman" w:hAnsi="Times New Roman" w:cs="Times New Roman"/>
+                <w:sz w:val="26"/>
+                <w:szCs w:val="26"/>
+              </w:rPr>
+              <w:t xml:space="preserve">   Lst_goal</w:t>
+            </w:r>
+          </w:p>
+        </w:tc>
+      </w:tr>
+      <w:tr>
+        <w:tc>
+          <w:tcPr>
+            <w:tcW w:w="4788" w:type="dxa"/>
+            <w:tcBorders>
+              <w:right w:val="single" w:sz="12" w:space="0" w:color="auto"/>
+            </w:tcBorders>
+            <w:shd w:val="clear" w:color="auto" w:fill="FFFFFF" w:themeFill="background1"/>
+          </w:tcPr>
+          <w:p>
+            <w:pPr>
+              <w:pStyle w:val="ListParagraph"/>
+              <w:ind w:left="0"/>
+              <w:rPr>
+                <w:rFonts w:ascii="Times New Roman" w:hAnsi="Times New Roman" w:cs="Times New Roman"/>
+                <w:sz w:val="26"/>
+                <w:szCs w:val="26"/>
+              </w:rPr>
+            </w:pPr>
+            <w:r>
+              <w:rPr>
+                <w:rFonts w:ascii="Times New Roman" w:hAnsi="Times New Roman" w:cs="Times New Roman"/>
+                <w:sz w:val="26"/>
+                <w:szCs w:val="26"/>
+              </w:rPr>
+              <w:t xml:space="preserve">      F-&gt;H</w:t>
+            </w:r>
+          </w:p>
+          <w:p>
+            <w:pPr>
+              <w:pStyle w:val="ListParagraph"/>
+              <w:numPr>
+                <w:ilvl w:val="0"/>
+                <w:numId w:val="11"/>
+              </w:numPr>
+              <w:rPr>
+                <w:rFonts w:ascii="Times New Roman" w:hAnsi="Times New Roman" w:cs="Times New Roman"/>
+                <w:sz w:val="26"/>
+                <w:szCs w:val="26"/>
+              </w:rPr>
+            </w:pPr>
+            <w:r>
+              <w:rPr>
+                <w:rFonts w:ascii="Times New Roman" w:hAnsi="Times New Roman" w:cs="Times New Roman"/>
+                <w:sz w:val="26"/>
+                <w:szCs w:val="26"/>
+              </w:rPr>
+              <w:t>F | G                           ass</w:t>
+            </w:r>
+          </w:p>
+          <w:p>
+            <w:pPr>
+              <w:pStyle w:val="ListParagraph"/>
+              <w:numPr>
+                <w:ilvl w:val="0"/>
+                <w:numId w:val="11"/>
+              </w:numPr>
+              <w:rPr>
+                <w:rFonts w:ascii="Times New Roman" w:hAnsi="Times New Roman" w:cs="Times New Roman"/>
+                <w:sz w:val="26"/>
+                <w:szCs w:val="26"/>
+              </w:rPr>
+            </w:pPr>
+            <w:r>
+              <w:rPr>
+                <w:rFonts w:ascii="Times New Roman" w:hAnsi="Times New Roman" w:cs="Times New Roman"/>
+                <w:sz w:val="26"/>
+                <w:szCs w:val="26"/>
+              </w:rPr>
+              <w:t>F                                 ass</w:t>
+            </w:r>
+          </w:p>
+          <w:p>
+            <w:pPr>
+              <w:rPr>
+                <w:rFonts w:ascii="Times New Roman" w:hAnsi="Times New Roman" w:cs="Times New Roman"/>
+                <w:sz w:val="26"/>
+                <w:szCs w:val="26"/>
+              </w:rPr>
+            </w:pPr>
+          </w:p>
+          <w:p>
+            <w:pPr>
+              <w:pStyle w:val="ListParagraph"/>
+              <w:numPr>
+                <w:ilvl w:val="0"/>
+                <w:numId w:val="11"/>
+              </w:numPr>
+              <w:rPr>
+                <w:rFonts w:ascii="Times New Roman" w:hAnsi="Times New Roman" w:cs="Times New Roman"/>
+                <w:sz w:val="26"/>
+                <w:szCs w:val="26"/>
+              </w:rPr>
+            </w:pPr>
+            <w:r>
+              <w:rPr>
+                <w:rFonts w:ascii="Times New Roman" w:hAnsi="Times New Roman" w:cs="Times New Roman"/>
+                <w:sz w:val="26"/>
+                <w:szCs w:val="26"/>
+              </w:rPr>
+              <w:t>H                             -&gt;e,..</w:t>
+            </w:r>
+          </w:p>
+        </w:tc>
+        <w:tc>
+          <w:tcPr>
+            <w:tcW w:w="4788" w:type="dxa"/>
+            <w:tcBorders>
+              <w:top w:val="single" w:sz="12" w:space="0" w:color="auto"/>
+              <w:left w:val="single" w:sz="12" w:space="0" w:color="auto"/>
+            </w:tcBorders>
+            <w:shd w:val="clear" w:color="auto" w:fill="FFFFFF" w:themeFill="background1"/>
+          </w:tcPr>
+          <w:p>
+            <w:pPr>
+              <w:pStyle w:val="ListParagraph"/>
+              <w:ind w:left="0"/>
+              <w:rPr>
+                <w:rFonts w:ascii="Times New Roman" w:hAnsi="Times New Roman" w:cs="Times New Roman"/>
+                <w:sz w:val="26"/>
+                <w:szCs w:val="26"/>
+              </w:rPr>
+            </w:pPr>
+            <w:r>
+              <w:rPr>
+                <w:rFonts w:ascii="Times New Roman" w:hAnsi="Times New Roman" w:cs="Times New Roman"/>
+                <w:sz w:val="26"/>
+                <w:szCs w:val="26"/>
+              </w:rPr>
+              <w:t>Go = {F|G -&gt; H|G}</w:t>
+            </w:r>
+          </w:p>
+          <w:p>
+            <w:pPr>
+              <w:pStyle w:val="ListParagraph"/>
+              <w:ind w:left="0"/>
+              <w:rPr>
+                <w:rFonts w:ascii="Times New Roman" w:hAnsi="Times New Roman" w:cs="Times New Roman"/>
+                <w:sz w:val="26"/>
+                <w:szCs w:val="26"/>
+              </w:rPr>
+            </w:pPr>
+            <w:r>
+              <w:rPr>
+                <w:rFonts w:ascii="Times New Roman" w:hAnsi="Times New Roman" w:cs="Times New Roman"/>
+                <w:sz w:val="26"/>
+                <w:szCs w:val="26"/>
+              </w:rPr>
+              <w:t xml:space="preserve"> {F|G-&gt;H|G, H|G}</w:t>
+            </w:r>
+          </w:p>
+          <w:p>
+            <w:pPr>
+              <w:pStyle w:val="ListParagraph"/>
+              <w:ind w:left="0"/>
+              <w:rPr>
+                <w:rFonts w:ascii="Times New Roman" w:hAnsi="Times New Roman" w:cs="Times New Roman"/>
+                <w:sz w:val="26"/>
+                <w:szCs w:val="26"/>
+              </w:rPr>
+            </w:pPr>
+            <w:r>
+              <w:rPr>
+                <w:rFonts w:ascii="Times New Roman" w:hAnsi="Times New Roman" w:cs="Times New Roman"/>
+                <w:sz w:val="26"/>
+                <w:szCs w:val="26"/>
+              </w:rPr>
+              <w:t>{F|G-&gt;H|G, H|G , H|G[F], H|G[G]}</w:t>
+            </w:r>
+          </w:p>
+          <w:p>
+            <w:pPr>
+              <w:pStyle w:val="ListParagraph"/>
+              <w:ind w:left="0"/>
+              <w:rPr>
+                <w:rFonts w:ascii="Times New Roman" w:hAnsi="Times New Roman" w:cs="Times New Roman"/>
+                <w:sz w:val="26"/>
+                <w:szCs w:val="26"/>
+              </w:rPr>
+            </w:pPr>
+            <w:r>
+              <w:rPr>
+                <w:rFonts w:ascii="Times New Roman" w:hAnsi="Times New Roman" w:cs="Times New Roman"/>
+                <w:sz w:val="26"/>
+                <w:szCs w:val="26"/>
+              </w:rPr>
+              <w:t>{F|G-&gt;H|G, H|G , H|G[F], H|G}</w:t>
+            </w:r>
+          </w:p>
+          <w:p>
+            <w:pPr>
+              <w:pStyle w:val="ListParagraph"/>
+              <w:ind w:left="0"/>
+              <w:rPr>
+                <w:rFonts w:ascii="Times New Roman" w:hAnsi="Times New Roman" w:cs="Times New Roman"/>
+                <w:sz w:val="26"/>
+                <w:szCs w:val="26"/>
+              </w:rPr>
+            </w:pPr>
+          </w:p>
+          <w:p>
+            <w:pPr>
+              <w:pStyle w:val="ListParagraph"/>
+              <w:ind w:left="0"/>
+              <w:rPr>
+                <w:rFonts w:ascii="Times New Roman" w:hAnsi="Times New Roman" w:cs="Times New Roman"/>
+                <w:sz w:val="26"/>
+                <w:szCs w:val="26"/>
+              </w:rPr>
+            </w:pPr>
+            <w:r>
+              <w:rPr>
+                <w:rFonts w:ascii="Times New Roman" w:hAnsi="Times New Roman" w:cs="Times New Roman"/>
+                <w:sz w:val="26"/>
+                <w:szCs w:val="26"/>
+              </w:rPr>
+              <w:t>{F|G-&gt;H|G, H|G , H|G[F], H|G}</w:t>
+            </w:r>
+          </w:p>
+        </w:tc>
+      </w:tr>
+    </w:tbl>
+    <w:p>
+      <w:pPr>
+        <w:pStyle w:val="ListParagraph"/>
+        <w:ind w:left="1080"/>
+        <w:rPr>
+          <w:rFonts w:ascii="Times New Roman" w:hAnsi="Times New Roman" w:cs="Times New Roman"/>
+          <w:sz w:val="26"/>
+          <w:szCs w:val="26"/>
+        </w:rPr>
+      </w:pPr>
+    </w:p>
+    <w:p>
+      <w:pPr>
+        <w:pStyle w:val="ListParagraph"/>
+        <w:ind w:left="1080"/>
+        <w:rPr>
+          <w:rFonts w:ascii="Times New Roman" w:hAnsi="Times New Roman" w:cs="Times New Roman"/>
+          <w:sz w:val="26"/>
+          <w:szCs w:val="26"/>
+        </w:rPr>
+      </w:pPr>
+      <w:r>
+        <w:rPr>
+          <w:rFonts w:ascii="Times New Roman" w:hAnsi="Times New Roman" w:cs="Times New Roman"/>
+          <w:sz w:val="26"/>
+          <w:szCs w:val="26"/>
+        </w:rPr>
+        <w:t>Current goal là H|G và H|G có pending bằng H|G tức là 1 được sinh ra từ 1 goal kế trước nó. Lúc introduction , tên ND rule đã được thiết lập cho H|G là |I nên dễ dàng có được H|G trong lst_proof</w:t>
+      </w:r>
+    </w:p>
+    <w:p>
+      <w:pPr>
+        <w:pStyle w:val="ListParagraph"/>
+        <w:ind w:left="1080"/>
+        <w:rPr>
+          <w:rFonts w:ascii="Times New Roman" w:hAnsi="Times New Roman" w:cs="Times New Roman"/>
+          <w:sz w:val="26"/>
+          <w:szCs w:val="26"/>
+        </w:rPr>
+      </w:pPr>
+    </w:p>
+    <w:tbl>
+      <w:tblPr>
+        <w:tblStyle w:val="TableGrid"/>
+        <w:tblW w:w="0" w:type="auto"/>
+        <w:tblInd w:w="1080" w:type="dxa"/>
+        <w:tblBorders>
+          <w:top w:val="none" w:sz="0" w:space="0" w:color="auto"/>
+          <w:left w:val="none" w:sz="0" w:space="0" w:color="auto"/>
+          <w:bottom w:val="none" w:sz="0" w:space="0" w:color="auto"/>
+          <w:right w:val="none" w:sz="0" w:space="0" w:color="auto"/>
+          <w:insideH w:val="single" w:sz="4" w:space="0" w:color="auto"/>
+          <w:insideV w:val="single" w:sz="4" w:space="0" w:color="auto"/>
+        </w:tblBorders>
+        <w:shd w:val="clear" w:color="auto" w:fill="FFFFFF" w:themeFill="background1"/>
+        <w:tblLook w:val="04A0"/>
+      </w:tblPr>
+      <w:tblGrid>
+        <w:gridCol w:w="4353"/>
+        <w:gridCol w:w="4143"/>
+      </w:tblGrid>
+      <w:tr>
+        <w:tc>
+          <w:tcPr>
+            <w:tcW w:w="4788" w:type="dxa"/>
+            <w:tcBorders>
+              <w:bottom w:val="single" w:sz="12" w:space="0" w:color="auto"/>
+              <w:right w:val="single" w:sz="12" w:space="0" w:color="auto"/>
+            </w:tcBorders>
+            <w:shd w:val="clear" w:color="auto" w:fill="FFFFFF" w:themeFill="background1"/>
+          </w:tcPr>
+          <w:p>
+            <w:pPr>
+              <w:pStyle w:val="ListParagraph"/>
+              <w:spacing w:after="200" w:line="276" w:lineRule="auto"/>
+              <w:ind w:left="1080"/>
+              <w:rPr>
+                <w:rFonts w:ascii="Times New Roman" w:hAnsi="Times New Roman" w:cs="Times New Roman"/>
+                <w:sz w:val="26"/>
+                <w:szCs w:val="26"/>
+              </w:rPr>
+            </w:pPr>
+            <w:r>
+              <w:rPr>
+                <w:rFonts w:ascii="Times New Roman" w:hAnsi="Times New Roman" w:cs="Times New Roman"/>
+                <w:sz w:val="26"/>
+                <w:szCs w:val="26"/>
+              </w:rPr>
+              <w:t>Lst_proof</w:t>
+            </w:r>
+          </w:p>
+        </w:tc>
+        <w:tc>
+          <w:tcPr>
+            <w:tcW w:w="4788" w:type="dxa"/>
+            <w:tcBorders>
+              <w:left w:val="single" w:sz="12" w:space="0" w:color="auto"/>
+              <w:bottom w:val="single" w:sz="12" w:space="0" w:color="auto"/>
+            </w:tcBorders>
+            <w:shd w:val="clear" w:color="auto" w:fill="FFFFFF" w:themeFill="background1"/>
+          </w:tcPr>
+          <w:p>
+            <w:pPr>
+              <w:pStyle w:val="ListParagraph"/>
+              <w:ind w:left="0"/>
+              <w:rPr>
+                <w:rFonts w:ascii="Times New Roman" w:hAnsi="Times New Roman" w:cs="Times New Roman"/>
+                <w:sz w:val="26"/>
+                <w:szCs w:val="26"/>
+              </w:rPr>
+            </w:pPr>
+            <w:r>
+              <w:rPr>
+                <w:rFonts w:ascii="Times New Roman" w:hAnsi="Times New Roman" w:cs="Times New Roman"/>
+                <w:sz w:val="26"/>
+                <w:szCs w:val="26"/>
+              </w:rPr>
+              <w:t xml:space="preserve">   Lst_goal</w:t>
+            </w:r>
+          </w:p>
+        </w:tc>
+      </w:tr>
+      <w:tr>
+        <w:tc>
+          <w:tcPr>
+            <w:tcW w:w="4788" w:type="dxa"/>
+            <w:tcBorders>
+              <w:right w:val="single" w:sz="12" w:space="0" w:color="auto"/>
+            </w:tcBorders>
+            <w:shd w:val="clear" w:color="auto" w:fill="FFFFFF" w:themeFill="background1"/>
+          </w:tcPr>
+          <w:p>
+            <w:pPr>
+              <w:pStyle w:val="ListParagraph"/>
+              <w:ind w:left="0"/>
+              <w:rPr>
+                <w:rFonts w:ascii="Times New Roman" w:hAnsi="Times New Roman" w:cs="Times New Roman"/>
+                <w:sz w:val="26"/>
+                <w:szCs w:val="26"/>
+              </w:rPr>
+            </w:pPr>
+            <w:r>
+              <w:rPr>
+                <w:rFonts w:ascii="Times New Roman" w:hAnsi="Times New Roman" w:cs="Times New Roman"/>
+                <w:sz w:val="26"/>
+                <w:szCs w:val="26"/>
+              </w:rPr>
+              <w:t xml:space="preserve">      F-&gt;H</w:t>
+            </w:r>
+          </w:p>
+          <w:p>
+            <w:pPr>
+              <w:pStyle w:val="ListParagraph"/>
+              <w:numPr>
+                <w:ilvl w:val="0"/>
+                <w:numId w:val="11"/>
+              </w:numPr>
+              <w:rPr>
+                <w:rFonts w:ascii="Times New Roman" w:hAnsi="Times New Roman" w:cs="Times New Roman"/>
+                <w:sz w:val="26"/>
+                <w:szCs w:val="26"/>
+              </w:rPr>
+            </w:pPr>
+            <w:r>
+              <w:rPr>
+                <w:rFonts w:ascii="Times New Roman" w:hAnsi="Times New Roman" w:cs="Times New Roman"/>
+                <w:sz w:val="26"/>
+                <w:szCs w:val="26"/>
+              </w:rPr>
+              <w:t>F | G                           ass</w:t>
+            </w:r>
+          </w:p>
+          <w:p>
+            <w:pPr>
+              <w:pStyle w:val="ListParagraph"/>
+              <w:numPr>
+                <w:ilvl w:val="0"/>
+                <w:numId w:val="11"/>
+              </w:numPr>
+              <w:rPr>
+                <w:rFonts w:ascii="Times New Roman" w:hAnsi="Times New Roman" w:cs="Times New Roman"/>
+                <w:sz w:val="26"/>
+                <w:szCs w:val="26"/>
+              </w:rPr>
+            </w:pPr>
+            <w:r>
+              <w:rPr>
+                <w:rFonts w:ascii="Times New Roman" w:hAnsi="Times New Roman" w:cs="Times New Roman"/>
+                <w:sz w:val="26"/>
+                <w:szCs w:val="26"/>
+              </w:rPr>
+              <w:t>F                                 ass</w:t>
+            </w:r>
+          </w:p>
+          <w:p>
+            <w:pPr>
+              <w:rPr>
+                <w:rFonts w:ascii="Times New Roman" w:hAnsi="Times New Roman" w:cs="Times New Roman"/>
+                <w:sz w:val="26"/>
+                <w:szCs w:val="26"/>
+              </w:rPr>
+            </w:pPr>
+          </w:p>
+          <w:p>
+            <w:pPr>
+              <w:pStyle w:val="ListParagraph"/>
+              <w:numPr>
+                <w:ilvl w:val="0"/>
+                <w:numId w:val="11"/>
+              </w:numPr>
+              <w:rPr>
+                <w:rFonts w:ascii="Times New Roman" w:hAnsi="Times New Roman" w:cs="Times New Roman"/>
+                <w:sz w:val="26"/>
+                <w:szCs w:val="26"/>
+              </w:rPr>
+            </w:pPr>
+            <w:r>
+              <w:rPr>
+                <w:rFonts w:ascii="Times New Roman" w:hAnsi="Times New Roman" w:cs="Times New Roman"/>
+                <w:sz w:val="26"/>
+                <w:szCs w:val="26"/>
+              </w:rPr>
+              <w:t>H                             -&gt;e,..</w:t>
+            </w:r>
+          </w:p>
+          <w:p>
+            <w:pPr>
+              <w:pStyle w:val="ListParagraph"/>
+              <w:rPr>
+                <w:rFonts w:ascii="Times New Roman" w:hAnsi="Times New Roman" w:cs="Times New Roman"/>
+                <w:sz w:val="26"/>
+                <w:szCs w:val="26"/>
+              </w:rPr>
+            </w:pPr>
+          </w:p>
+          <w:p>
+            <w:pPr>
+              <w:rPr>
+                <w:rFonts w:ascii="Times New Roman" w:hAnsi="Times New Roman" w:cs="Times New Roman"/>
+                <w:sz w:val="26"/>
+                <w:szCs w:val="26"/>
+              </w:rPr>
+            </w:pPr>
+          </w:p>
+          <w:p>
+            <w:pPr>
+              <w:rPr>
+                <w:rFonts w:ascii="Times New Roman" w:hAnsi="Times New Roman" w:cs="Times New Roman"/>
+                <w:sz w:val="26"/>
+                <w:szCs w:val="26"/>
+              </w:rPr>
+            </w:pPr>
+            <w:r>
+              <w:rPr>
+                <w:rFonts w:ascii="Times New Roman" w:hAnsi="Times New Roman" w:cs="Times New Roman"/>
+                <w:sz w:val="26"/>
+                <w:szCs w:val="26"/>
+              </w:rPr>
+              <w:t>H|G                                     |I ..</w:t>
+            </w:r>
+          </w:p>
+        </w:tc>
+        <w:tc>
+          <w:tcPr>
+            <w:tcW w:w="4788" w:type="dxa"/>
+            <w:tcBorders>
+              <w:top w:val="single" w:sz="12" w:space="0" w:color="auto"/>
+              <w:left w:val="single" w:sz="12" w:space="0" w:color="auto"/>
+            </w:tcBorders>
+            <w:shd w:val="clear" w:color="auto" w:fill="FFFFFF" w:themeFill="background1"/>
+          </w:tcPr>
+          <w:p>
+            <w:pPr>
+              <w:pStyle w:val="ListParagraph"/>
+              <w:ind w:left="0"/>
+              <w:rPr>
+                <w:rFonts w:ascii="Times New Roman" w:hAnsi="Times New Roman" w:cs="Times New Roman"/>
+                <w:sz w:val="26"/>
+                <w:szCs w:val="26"/>
+              </w:rPr>
+            </w:pPr>
+            <w:r>
+              <w:rPr>
+                <w:rFonts w:ascii="Times New Roman" w:hAnsi="Times New Roman" w:cs="Times New Roman"/>
+                <w:sz w:val="26"/>
+                <w:szCs w:val="26"/>
+              </w:rPr>
+              <w:t>Go = {F|G -&gt; H|G}</w:t>
+            </w:r>
+          </w:p>
+          <w:p>
+            <w:pPr>
+              <w:pStyle w:val="ListParagraph"/>
+              <w:ind w:left="0"/>
+              <w:rPr>
+                <w:rFonts w:ascii="Times New Roman" w:hAnsi="Times New Roman" w:cs="Times New Roman"/>
+                <w:sz w:val="26"/>
+                <w:szCs w:val="26"/>
+              </w:rPr>
+            </w:pPr>
+            <w:r>
+              <w:rPr>
+                <w:rFonts w:ascii="Times New Roman" w:hAnsi="Times New Roman" w:cs="Times New Roman"/>
+                <w:sz w:val="26"/>
+                <w:szCs w:val="26"/>
+              </w:rPr>
+              <w:t xml:space="preserve"> {F|G-&gt;H|G, H|G}</w:t>
+            </w:r>
+          </w:p>
+          <w:p>
+            <w:pPr>
+              <w:pStyle w:val="ListParagraph"/>
+              <w:ind w:left="0"/>
+              <w:rPr>
+                <w:rFonts w:ascii="Times New Roman" w:hAnsi="Times New Roman" w:cs="Times New Roman"/>
+                <w:sz w:val="26"/>
+                <w:szCs w:val="26"/>
+              </w:rPr>
+            </w:pPr>
+            <w:r>
+              <w:rPr>
+                <w:rFonts w:ascii="Times New Roman" w:hAnsi="Times New Roman" w:cs="Times New Roman"/>
+                <w:sz w:val="26"/>
+                <w:szCs w:val="26"/>
+              </w:rPr>
+              <w:t>{F|G-&gt;H|G, H|G , H|G[F], H|G[G]}</w:t>
+            </w:r>
+          </w:p>
+          <w:p>
+            <w:pPr>
+              <w:pStyle w:val="ListParagraph"/>
+              <w:ind w:left="0"/>
+              <w:rPr>
+                <w:rFonts w:ascii="Times New Roman" w:hAnsi="Times New Roman" w:cs="Times New Roman"/>
+                <w:sz w:val="26"/>
+                <w:szCs w:val="26"/>
+              </w:rPr>
+            </w:pPr>
+            <w:r>
+              <w:rPr>
+                <w:rFonts w:ascii="Times New Roman" w:hAnsi="Times New Roman" w:cs="Times New Roman"/>
+                <w:sz w:val="26"/>
+                <w:szCs w:val="26"/>
+              </w:rPr>
+              <w:t>{F|G-&gt;H|G, H|G , H|G[F], H|G}</w:t>
+            </w:r>
+          </w:p>
+          <w:p>
+            <w:pPr>
+              <w:pStyle w:val="ListParagraph"/>
+              <w:ind w:left="0"/>
+              <w:rPr>
+                <w:rFonts w:ascii="Times New Roman" w:hAnsi="Times New Roman" w:cs="Times New Roman"/>
+                <w:sz w:val="26"/>
+                <w:szCs w:val="26"/>
+              </w:rPr>
+            </w:pPr>
+          </w:p>
+          <w:p>
+            <w:pPr>
+              <w:pStyle w:val="ListParagraph"/>
+              <w:ind w:left="0"/>
+              <w:rPr>
+                <w:rFonts w:ascii="Times New Roman" w:hAnsi="Times New Roman" w:cs="Times New Roman"/>
+                <w:sz w:val="26"/>
+                <w:szCs w:val="26"/>
+              </w:rPr>
+            </w:pPr>
+            <w:r>
+              <w:rPr>
+                <w:rFonts w:ascii="Times New Roman" w:hAnsi="Times New Roman" w:cs="Times New Roman"/>
+                <w:sz w:val="26"/>
+                <w:szCs w:val="26"/>
+              </w:rPr>
+              <w:t>{F|G-&gt;H|G, H|G , H|G[F], H|G}</w:t>
+            </w:r>
+          </w:p>
+          <w:p>
+            <w:pPr>
+              <w:pStyle w:val="ListParagraph"/>
+              <w:ind w:left="0"/>
+              <w:rPr>
+                <w:rFonts w:ascii="Times New Roman" w:hAnsi="Times New Roman" w:cs="Times New Roman"/>
+                <w:sz w:val="26"/>
+                <w:szCs w:val="26"/>
+              </w:rPr>
+            </w:pPr>
+          </w:p>
+          <w:p>
+            <w:pPr>
+              <w:pStyle w:val="ListParagraph"/>
+              <w:ind w:left="0"/>
+              <w:rPr>
+                <w:rFonts w:ascii="Times New Roman" w:hAnsi="Times New Roman" w:cs="Times New Roman"/>
+                <w:sz w:val="26"/>
+                <w:szCs w:val="26"/>
+              </w:rPr>
+            </w:pPr>
+          </w:p>
+        </w:tc>
+      </w:tr>
+    </w:tbl>
+    <w:p>
+      <w:pPr>
+        <w:pStyle w:val="ListParagraph"/>
+        <w:ind w:left="1080"/>
+        <w:rPr>
+          <w:rFonts w:ascii="Times New Roman" w:hAnsi="Times New Roman" w:cs="Times New Roman"/>
+          <w:sz w:val="26"/>
+          <w:szCs w:val="26"/>
+        </w:rPr>
+      </w:pPr>
+    </w:p>
+    <w:p>
+      <w:pPr>
+        <w:pStyle w:val="ListParagraph"/>
+        <w:ind w:left="1080"/>
+        <w:rPr>
+          <w:rFonts w:ascii="Times New Roman" w:hAnsi="Times New Roman" w:cs="Times New Roman"/>
+          <w:sz w:val="26"/>
+          <w:szCs w:val="26"/>
+        </w:rPr>
+      </w:pPr>
+    </w:p>
+    <w:p>
+      <w:pPr>
+        <w:pStyle w:val="ListParagraph"/>
+        <w:ind w:left="1080"/>
+        <w:rPr>
+          <w:rFonts w:ascii="Times New Roman" w:hAnsi="Times New Roman" w:cs="Times New Roman"/>
+          <w:sz w:val="26"/>
+          <w:szCs w:val="26"/>
+        </w:rPr>
+      </w:pPr>
+      <w:r>
+        <w:rPr>
+          <w:rFonts w:ascii="Times New Roman" w:hAnsi="Times New Roman" w:cs="Times New Roman"/>
+          <w:sz w:val="26"/>
+          <w:szCs w:val="26"/>
+        </w:rPr>
+        <w:t>Loại bỏ H|G ra khỏi lst_goal. Ở bước này , đồng thời xóa sự có mặt của giả sử H.</w:t>
+      </w:r>
+    </w:p>
+    <w:p>
+      <w:pPr>
+        <w:pStyle w:val="ListParagraph"/>
+        <w:ind w:left="1080"/>
+        <w:rPr>
+          <w:rFonts w:ascii="Times New Roman" w:hAnsi="Times New Roman" w:cs="Times New Roman"/>
+          <w:sz w:val="26"/>
+          <w:szCs w:val="26"/>
+        </w:rPr>
+      </w:pPr>
+    </w:p>
+    <w:tbl>
+      <w:tblPr>
+        <w:tblStyle w:val="TableGrid"/>
+        <w:tblW w:w="0" w:type="auto"/>
+        <w:tblInd w:w="1080" w:type="dxa"/>
+        <w:tblBorders>
+          <w:top w:val="none" w:sz="0" w:space="0" w:color="auto"/>
+          <w:left w:val="none" w:sz="0" w:space="0" w:color="auto"/>
+          <w:bottom w:val="none" w:sz="0" w:space="0" w:color="auto"/>
+          <w:right w:val="none" w:sz="0" w:space="0" w:color="auto"/>
+          <w:insideH w:val="single" w:sz="4" w:space="0" w:color="auto"/>
+          <w:insideV w:val="single" w:sz="4" w:space="0" w:color="auto"/>
+        </w:tblBorders>
+        <w:shd w:val="clear" w:color="auto" w:fill="FFFFFF" w:themeFill="background1"/>
+        <w:tblLook w:val="04A0"/>
+      </w:tblPr>
+      <w:tblGrid>
+        <w:gridCol w:w="4353"/>
+        <w:gridCol w:w="4143"/>
+      </w:tblGrid>
+      <w:tr>
+        <w:tc>
+          <w:tcPr>
+            <w:tcW w:w="4788" w:type="dxa"/>
+            <w:tcBorders>
+              <w:bottom w:val="single" w:sz="12" w:space="0" w:color="auto"/>
+              <w:right w:val="single" w:sz="12" w:space="0" w:color="auto"/>
+            </w:tcBorders>
+            <w:shd w:val="clear" w:color="auto" w:fill="FFFFFF" w:themeFill="background1"/>
+          </w:tcPr>
+          <w:p>
+            <w:pPr>
+              <w:pStyle w:val="ListParagraph"/>
+              <w:spacing w:after="200" w:line="276" w:lineRule="auto"/>
+              <w:ind w:left="1080"/>
+              <w:rPr>
+                <w:rFonts w:ascii="Times New Roman" w:hAnsi="Times New Roman" w:cs="Times New Roman"/>
+                <w:sz w:val="26"/>
+                <w:szCs w:val="26"/>
+              </w:rPr>
+            </w:pPr>
+            <w:r>
+              <w:rPr>
+                <w:rFonts w:ascii="Times New Roman" w:hAnsi="Times New Roman" w:cs="Times New Roman"/>
+                <w:sz w:val="26"/>
+                <w:szCs w:val="26"/>
+              </w:rPr>
+              <w:t>Lst_proof</w:t>
+            </w:r>
+          </w:p>
+        </w:tc>
+        <w:tc>
+          <w:tcPr>
+            <w:tcW w:w="4788" w:type="dxa"/>
+            <w:tcBorders>
+              <w:left w:val="single" w:sz="12" w:space="0" w:color="auto"/>
+              <w:bottom w:val="single" w:sz="12" w:space="0" w:color="auto"/>
+            </w:tcBorders>
+            <w:shd w:val="clear" w:color="auto" w:fill="FFFFFF" w:themeFill="background1"/>
+          </w:tcPr>
+          <w:p>
+            <w:pPr>
+              <w:pStyle w:val="ListParagraph"/>
+              <w:ind w:left="0"/>
+              <w:rPr>
+                <w:rFonts w:ascii="Times New Roman" w:hAnsi="Times New Roman" w:cs="Times New Roman"/>
+                <w:sz w:val="26"/>
+                <w:szCs w:val="26"/>
+              </w:rPr>
+            </w:pPr>
+            <w:r>
+              <w:rPr>
+                <w:rFonts w:ascii="Times New Roman" w:hAnsi="Times New Roman" w:cs="Times New Roman"/>
+                <w:sz w:val="26"/>
+                <w:szCs w:val="26"/>
+              </w:rPr>
+              <w:t xml:space="preserve">   Lst_goal</w:t>
+            </w:r>
+          </w:p>
+        </w:tc>
+      </w:tr>
+      <w:tr>
+        <w:tc>
+          <w:tcPr>
+            <w:tcW w:w="4788" w:type="dxa"/>
+            <w:tcBorders>
+              <w:right w:val="single" w:sz="12" w:space="0" w:color="auto"/>
+            </w:tcBorders>
+            <w:shd w:val="clear" w:color="auto" w:fill="FFFFFF" w:themeFill="background1"/>
+          </w:tcPr>
+          <w:p>
+            <w:pPr>
+              <w:pStyle w:val="ListParagraph"/>
+              <w:ind w:left="0"/>
+              <w:rPr>
+                <w:rFonts w:ascii="Times New Roman" w:hAnsi="Times New Roman" w:cs="Times New Roman"/>
+                <w:sz w:val="26"/>
+                <w:szCs w:val="26"/>
+              </w:rPr>
+            </w:pPr>
+            <w:r>
+              <w:rPr>
+                <w:rFonts w:ascii="Times New Roman" w:hAnsi="Times New Roman" w:cs="Times New Roman"/>
+                <w:sz w:val="26"/>
+                <w:szCs w:val="26"/>
+              </w:rPr>
+              <w:t xml:space="preserve">      F-&gt;H</w:t>
+            </w:r>
+          </w:p>
+          <w:p>
+            <w:pPr>
+              <w:pStyle w:val="ListParagraph"/>
+              <w:numPr>
+                <w:ilvl w:val="0"/>
+                <w:numId w:val="11"/>
+              </w:numPr>
+              <w:rPr>
+                <w:rFonts w:ascii="Times New Roman" w:hAnsi="Times New Roman" w:cs="Times New Roman"/>
+                <w:sz w:val="26"/>
+                <w:szCs w:val="26"/>
+              </w:rPr>
+            </w:pPr>
+            <w:r>
+              <w:rPr>
+                <w:rFonts w:ascii="Times New Roman" w:hAnsi="Times New Roman" w:cs="Times New Roman"/>
+                <w:sz w:val="26"/>
+                <w:szCs w:val="26"/>
+              </w:rPr>
+              <w:t>F | G                           ass</w:t>
+            </w:r>
+          </w:p>
+          <w:p>
+            <w:pPr>
+              <w:pStyle w:val="ListParagraph"/>
+              <w:numPr>
+                <w:ilvl w:val="0"/>
+                <w:numId w:val="11"/>
+              </w:numPr>
+              <w:rPr>
+                <w:rFonts w:ascii="Times New Roman" w:hAnsi="Times New Roman" w:cs="Times New Roman"/>
+                <w:sz w:val="26"/>
+                <w:szCs w:val="26"/>
+              </w:rPr>
+            </w:pPr>
+            <w:r>
+              <w:rPr>
+                <w:rFonts w:ascii="Times New Roman" w:hAnsi="Times New Roman" w:cs="Times New Roman"/>
+                <w:sz w:val="26"/>
+                <w:szCs w:val="26"/>
+              </w:rPr>
+              <w:lastRenderedPageBreak/>
+              <w:t>F                                 ass</w:t>
+            </w:r>
+          </w:p>
+          <w:p>
+            <w:pPr>
+              <w:rPr>
+                <w:rFonts w:ascii="Times New Roman" w:hAnsi="Times New Roman" w:cs="Times New Roman"/>
+                <w:sz w:val="26"/>
+                <w:szCs w:val="26"/>
+              </w:rPr>
+            </w:pPr>
+          </w:p>
+          <w:p>
+            <w:pPr>
+              <w:pStyle w:val="ListParagraph"/>
+              <w:numPr>
+                <w:ilvl w:val="0"/>
+                <w:numId w:val="11"/>
+              </w:numPr>
+              <w:rPr>
+                <w:rFonts w:ascii="Times New Roman" w:hAnsi="Times New Roman" w:cs="Times New Roman"/>
+                <w:sz w:val="26"/>
+                <w:szCs w:val="26"/>
+              </w:rPr>
+            </w:pPr>
+            <w:r>
+              <w:rPr>
+                <w:rFonts w:ascii="Times New Roman" w:hAnsi="Times New Roman" w:cs="Times New Roman"/>
+                <w:sz w:val="26"/>
+                <w:szCs w:val="26"/>
+              </w:rPr>
+              <w:t xml:space="preserve">H </w:t>
+            </w:r>
+            <w:r>
+              <w:rPr>
+                <w:rFonts w:ascii="Times New Roman" w:hAnsi="Times New Roman" w:cs="Times New Roman"/>
+                <w:sz w:val="26"/>
+                <w:szCs w:val="26"/>
+              </w:rPr>
+              <w:t>(-)</w:t>
+            </w:r>
+            <w:r>
+              <w:rPr>
+                <w:rFonts w:ascii="Times New Roman" w:hAnsi="Times New Roman" w:cs="Times New Roman"/>
+                <w:sz w:val="26"/>
+                <w:szCs w:val="26"/>
+              </w:rPr>
+              <w:t xml:space="preserve">                            -&gt;e,..</w:t>
+            </w:r>
+          </w:p>
+          <w:p>
+            <w:pPr>
+              <w:pStyle w:val="ListParagraph"/>
+              <w:rPr>
+                <w:rFonts w:ascii="Times New Roman" w:hAnsi="Times New Roman" w:cs="Times New Roman"/>
+                <w:sz w:val="26"/>
+                <w:szCs w:val="26"/>
+              </w:rPr>
+            </w:pPr>
+          </w:p>
+          <w:p>
+            <w:pPr>
+              <w:rPr>
+                <w:rFonts w:ascii="Times New Roman" w:hAnsi="Times New Roman" w:cs="Times New Roman"/>
+                <w:sz w:val="26"/>
+                <w:szCs w:val="26"/>
+              </w:rPr>
+            </w:pPr>
+          </w:p>
+          <w:p>
+            <w:pPr>
+              <w:rPr>
+                <w:rFonts w:ascii="Times New Roman" w:hAnsi="Times New Roman" w:cs="Times New Roman"/>
+                <w:sz w:val="26"/>
+                <w:szCs w:val="26"/>
+              </w:rPr>
+            </w:pPr>
+            <w:r>
+              <w:rPr>
+                <w:rFonts w:ascii="Times New Roman" w:hAnsi="Times New Roman" w:cs="Times New Roman"/>
+                <w:sz w:val="26"/>
+                <w:szCs w:val="26"/>
+              </w:rPr>
+              <w:t>H|G                                     |I ..</w:t>
+            </w:r>
+          </w:p>
+        </w:tc>
+        <w:tc>
+          <w:tcPr>
+            <w:tcW w:w="4788" w:type="dxa"/>
+            <w:tcBorders>
+              <w:top w:val="single" w:sz="12" w:space="0" w:color="auto"/>
+              <w:left w:val="single" w:sz="12" w:space="0" w:color="auto"/>
+            </w:tcBorders>
+            <w:shd w:val="clear" w:color="auto" w:fill="FFFFFF" w:themeFill="background1"/>
+          </w:tcPr>
+          <w:p>
+            <w:pPr>
+              <w:pStyle w:val="ListParagraph"/>
+              <w:ind w:left="0"/>
+              <w:rPr>
+                <w:rFonts w:ascii="Times New Roman" w:hAnsi="Times New Roman" w:cs="Times New Roman"/>
+                <w:sz w:val="26"/>
+                <w:szCs w:val="26"/>
+              </w:rPr>
+            </w:pPr>
+            <w:r>
+              <w:rPr>
+                <w:rFonts w:ascii="Times New Roman" w:hAnsi="Times New Roman" w:cs="Times New Roman"/>
+                <w:sz w:val="26"/>
+                <w:szCs w:val="26"/>
+              </w:rPr>
+              <w:lastRenderedPageBreak/>
+              <w:t>Go = {F|G -&gt; H|G}</w:t>
+            </w:r>
+          </w:p>
+          <w:p>
+            <w:pPr>
+              <w:pStyle w:val="ListParagraph"/>
+              <w:ind w:left="0"/>
+              <w:rPr>
+                <w:rFonts w:ascii="Times New Roman" w:hAnsi="Times New Roman" w:cs="Times New Roman"/>
+                <w:sz w:val="26"/>
+                <w:szCs w:val="26"/>
+              </w:rPr>
+            </w:pPr>
+            <w:r>
+              <w:rPr>
+                <w:rFonts w:ascii="Times New Roman" w:hAnsi="Times New Roman" w:cs="Times New Roman"/>
+                <w:sz w:val="26"/>
+                <w:szCs w:val="26"/>
+              </w:rPr>
+              <w:t xml:space="preserve"> {F|G-&gt;H|G, H|G}</w:t>
+            </w:r>
+          </w:p>
+          <w:p>
+            <w:pPr>
+              <w:pStyle w:val="ListParagraph"/>
+              <w:ind w:left="0"/>
+              <w:rPr>
+                <w:rFonts w:ascii="Times New Roman" w:hAnsi="Times New Roman" w:cs="Times New Roman"/>
+                <w:sz w:val="26"/>
+                <w:szCs w:val="26"/>
+              </w:rPr>
+            </w:pPr>
+            <w:r>
+              <w:rPr>
+                <w:rFonts w:ascii="Times New Roman" w:hAnsi="Times New Roman" w:cs="Times New Roman"/>
+                <w:sz w:val="26"/>
+                <w:szCs w:val="26"/>
+              </w:rPr>
+              <w:lastRenderedPageBreak/>
+              <w:t>{F|G-&gt;H|G, H|G , H|G[</w:t>
+            </w:r>
+            <w:r>
+              <w:rPr>
+                <w:rFonts w:ascii="Times New Roman" w:hAnsi="Times New Roman" w:cs="Times New Roman"/>
+                <w:sz w:val="26"/>
+                <w:szCs w:val="26"/>
+              </w:rPr>
+              <w:t>G</w:t>
+            </w:r>
+            <w:r>
+              <w:rPr>
+                <w:rFonts w:ascii="Times New Roman" w:hAnsi="Times New Roman" w:cs="Times New Roman"/>
+                <w:sz w:val="26"/>
+                <w:szCs w:val="26"/>
+              </w:rPr>
+              <w:t>], H|G[</w:t>
+            </w:r>
+            <w:r>
+              <w:rPr>
+                <w:rFonts w:ascii="Times New Roman" w:hAnsi="Times New Roman" w:cs="Times New Roman"/>
+                <w:sz w:val="26"/>
+                <w:szCs w:val="26"/>
+              </w:rPr>
+              <w:t>F</w:t>
+            </w:r>
+            <w:r>
+              <w:rPr>
+                <w:rFonts w:ascii="Times New Roman" w:hAnsi="Times New Roman" w:cs="Times New Roman"/>
+                <w:sz w:val="26"/>
+                <w:szCs w:val="26"/>
+              </w:rPr>
+              <w:t>]}</w:t>
+            </w:r>
+          </w:p>
+          <w:p>
+            <w:pPr>
+              <w:pStyle w:val="ListParagraph"/>
+              <w:ind w:left="0"/>
+              <w:rPr>
+                <w:rFonts w:ascii="Times New Roman" w:hAnsi="Times New Roman" w:cs="Times New Roman"/>
+                <w:sz w:val="26"/>
+                <w:szCs w:val="26"/>
+              </w:rPr>
+            </w:pPr>
+            <w:r>
+              <w:rPr>
+                <w:rFonts w:ascii="Times New Roman" w:hAnsi="Times New Roman" w:cs="Times New Roman"/>
+                <w:sz w:val="26"/>
+                <w:szCs w:val="26"/>
+              </w:rPr>
+              <w:t>{F|G-&gt;H|G, H|G , H|G[</w:t>
+            </w:r>
+            <w:r>
+              <w:rPr>
+                <w:rFonts w:ascii="Times New Roman" w:hAnsi="Times New Roman" w:cs="Times New Roman"/>
+                <w:sz w:val="26"/>
+                <w:szCs w:val="26"/>
+              </w:rPr>
+              <w:t>G</w:t>
+            </w:r>
+            <w:r>
+              <w:rPr>
+                <w:rFonts w:ascii="Times New Roman" w:hAnsi="Times New Roman" w:cs="Times New Roman"/>
+                <w:sz w:val="26"/>
+                <w:szCs w:val="26"/>
+              </w:rPr>
+              <w:t>], H|G}</w:t>
+            </w:r>
+          </w:p>
+          <w:p>
+            <w:pPr>
+              <w:pStyle w:val="ListParagraph"/>
+              <w:ind w:left="0"/>
+              <w:rPr>
+                <w:rFonts w:ascii="Times New Roman" w:hAnsi="Times New Roman" w:cs="Times New Roman"/>
+                <w:sz w:val="26"/>
+                <w:szCs w:val="26"/>
+              </w:rPr>
+            </w:pPr>
+          </w:p>
+          <w:p>
+            <w:pPr>
+              <w:pStyle w:val="ListParagraph"/>
+              <w:ind w:left="0"/>
+              <w:rPr>
+                <w:rFonts w:ascii="Times New Roman" w:hAnsi="Times New Roman" w:cs="Times New Roman"/>
+                <w:sz w:val="26"/>
+                <w:szCs w:val="26"/>
+              </w:rPr>
+            </w:pPr>
+            <w:r>
+              <w:rPr>
+                <w:rFonts w:ascii="Times New Roman" w:hAnsi="Times New Roman" w:cs="Times New Roman"/>
+                <w:sz w:val="26"/>
+                <w:szCs w:val="26"/>
+              </w:rPr>
+              <w:t>{F|G-&gt;</w:t>
+            </w:r>
+            <w:r>
+              <w:rPr>
+                <w:rFonts w:ascii="Times New Roman" w:hAnsi="Times New Roman" w:cs="Times New Roman"/>
+                <w:sz w:val="26"/>
+                <w:szCs w:val="26"/>
+              </w:rPr>
+              <w:t>H|G, H|G , H|G[F]</w:t>
+            </w:r>
+            <w:r>
+              <w:rPr>
+                <w:rFonts w:ascii="Times New Roman" w:hAnsi="Times New Roman" w:cs="Times New Roman"/>
+                <w:sz w:val="26"/>
+                <w:szCs w:val="26"/>
+              </w:rPr>
+              <w:t>}</w:t>
+            </w:r>
+          </w:p>
+          <w:p>
+            <w:pPr>
+              <w:pStyle w:val="ListParagraph"/>
+              <w:ind w:left="0"/>
+              <w:rPr>
+                <w:rFonts w:ascii="Times New Roman" w:hAnsi="Times New Roman" w:cs="Times New Roman"/>
+                <w:sz w:val="26"/>
+                <w:szCs w:val="26"/>
+              </w:rPr>
+            </w:pPr>
+          </w:p>
+          <w:p>
+            <w:pPr>
+              <w:pStyle w:val="ListParagraph"/>
+              <w:ind w:left="0"/>
+              <w:rPr>
+                <w:rFonts w:ascii="Times New Roman" w:hAnsi="Times New Roman" w:cs="Times New Roman"/>
+                <w:sz w:val="26"/>
+                <w:szCs w:val="26"/>
+              </w:rPr>
+            </w:pPr>
+          </w:p>
+        </w:tc>
+      </w:tr>
+    </w:tbl>
+    <w:p>
+      <w:pPr>
+        <w:pStyle w:val="ListParagraph"/>
+        <w:ind w:left="1080"/>
+        <w:rPr>
+          <w:rFonts w:ascii="Times New Roman" w:hAnsi="Times New Roman" w:cs="Times New Roman"/>
+          <w:sz w:val="26"/>
+          <w:szCs w:val="26"/>
+        </w:rPr>
+      </w:pPr>
+    </w:p>
+    <w:p>
+      <w:pPr>
+        <w:pStyle w:val="ListParagraph"/>
+        <w:ind w:left="1080"/>
+        <w:rPr>
+          <w:rFonts w:ascii="Times New Roman" w:hAnsi="Times New Roman" w:cs="Times New Roman"/>
+          <w:sz w:val="26"/>
+          <w:szCs w:val="26"/>
+        </w:rPr>
+      </w:pPr>
+      <w:r>
+        <w:rPr>
+          <w:rFonts w:ascii="Times New Roman" w:hAnsi="Times New Roman" w:cs="Times New Roman"/>
+          <w:sz w:val="26"/>
+          <w:szCs w:val="26"/>
+        </w:rPr>
+        <w:t xml:space="preserve">Thiết lập current goal là </w:t>
+      </w:r>
+      <w:r>
+        <w:rPr>
+          <w:rFonts w:ascii="Times New Roman" w:hAnsi="Times New Roman" w:cs="Times New Roman"/>
+          <w:sz w:val="26"/>
+          <w:szCs w:val="26"/>
+        </w:rPr>
+        <w:t>H|G[F], thêm công thức G vào lst_proof và đồng thời biến H|G[F] thành H|G.</w:t>
+      </w:r>
+    </w:p>
+    <w:tbl>
+      <w:tblPr>
+        <w:tblStyle w:val="TableGrid"/>
+        <w:tblW w:w="0" w:type="auto"/>
+        <w:tblInd w:w="1080" w:type="dxa"/>
+        <w:tblBorders>
+          <w:top w:val="none" w:sz="0" w:space="0" w:color="auto"/>
+          <w:left w:val="none" w:sz="0" w:space="0" w:color="auto"/>
+          <w:bottom w:val="none" w:sz="0" w:space="0" w:color="auto"/>
+          <w:right w:val="none" w:sz="0" w:space="0" w:color="auto"/>
+          <w:insideH w:val="single" w:sz="4" w:space="0" w:color="auto"/>
+          <w:insideV w:val="single" w:sz="4" w:space="0" w:color="auto"/>
+        </w:tblBorders>
+        <w:shd w:val="clear" w:color="auto" w:fill="FFFFFF" w:themeFill="background1"/>
+        <w:tblLook w:val="04A0"/>
+      </w:tblPr>
+      <w:tblGrid>
+        <w:gridCol w:w="4353"/>
+        <w:gridCol w:w="4143"/>
+      </w:tblGrid>
+      <w:tr>
+        <w:tc>
+          <w:tcPr>
+            <w:tcW w:w="4788" w:type="dxa"/>
+            <w:tcBorders>
+              <w:bottom w:val="single" w:sz="12" w:space="0" w:color="auto"/>
+              <w:right w:val="single" w:sz="12" w:space="0" w:color="auto"/>
+            </w:tcBorders>
+            <w:shd w:val="clear" w:color="auto" w:fill="FFFFFF" w:themeFill="background1"/>
+          </w:tcPr>
+          <w:p>
+            <w:pPr>
+              <w:pStyle w:val="ListParagraph"/>
+              <w:spacing w:after="200" w:line="276" w:lineRule="auto"/>
+              <w:ind w:left="1080"/>
+              <w:rPr>
+                <w:rFonts w:ascii="Times New Roman" w:hAnsi="Times New Roman" w:cs="Times New Roman"/>
+                <w:sz w:val="26"/>
+                <w:szCs w:val="26"/>
+              </w:rPr>
+            </w:pPr>
+            <w:r>
+              <w:rPr>
+                <w:rFonts w:ascii="Times New Roman" w:hAnsi="Times New Roman" w:cs="Times New Roman"/>
+                <w:sz w:val="26"/>
+                <w:szCs w:val="26"/>
+              </w:rPr>
+              <w:t>Lst_proof</w:t>
+            </w:r>
+          </w:p>
+        </w:tc>
+        <w:tc>
+          <w:tcPr>
+            <w:tcW w:w="4788" w:type="dxa"/>
+            <w:tcBorders>
+              <w:left w:val="single" w:sz="12" w:space="0" w:color="auto"/>
+              <w:bottom w:val="single" w:sz="12" w:space="0" w:color="auto"/>
+            </w:tcBorders>
+            <w:shd w:val="clear" w:color="auto" w:fill="FFFFFF" w:themeFill="background1"/>
+          </w:tcPr>
+          <w:p>
+            <w:pPr>
+              <w:pStyle w:val="ListParagraph"/>
+              <w:ind w:left="0"/>
+              <w:rPr>
+                <w:rFonts w:ascii="Times New Roman" w:hAnsi="Times New Roman" w:cs="Times New Roman"/>
+                <w:sz w:val="26"/>
+                <w:szCs w:val="26"/>
+              </w:rPr>
+            </w:pPr>
+            <w:r>
+              <w:rPr>
+                <w:rFonts w:ascii="Times New Roman" w:hAnsi="Times New Roman" w:cs="Times New Roman"/>
+                <w:sz w:val="26"/>
+                <w:szCs w:val="26"/>
+              </w:rPr>
+              <w:t xml:space="preserve">   Lst_goal</w:t>
+            </w:r>
+          </w:p>
+        </w:tc>
+      </w:tr>
+      <w:tr>
+        <w:tc>
+          <w:tcPr>
+            <w:tcW w:w="4788" w:type="dxa"/>
+            <w:tcBorders>
+              <w:right w:val="single" w:sz="12" w:space="0" w:color="auto"/>
+            </w:tcBorders>
+            <w:shd w:val="clear" w:color="auto" w:fill="FFFFFF" w:themeFill="background1"/>
+          </w:tcPr>
+          <w:p>
+            <w:pPr>
+              <w:pStyle w:val="ListParagraph"/>
+              <w:ind w:left="0"/>
+              <w:rPr>
+                <w:rFonts w:ascii="Times New Roman" w:hAnsi="Times New Roman" w:cs="Times New Roman"/>
+                <w:sz w:val="26"/>
+                <w:szCs w:val="26"/>
+              </w:rPr>
+            </w:pPr>
+            <w:r>
+              <w:rPr>
+                <w:rFonts w:ascii="Times New Roman" w:hAnsi="Times New Roman" w:cs="Times New Roman"/>
+                <w:sz w:val="26"/>
+                <w:szCs w:val="26"/>
+              </w:rPr>
+              <w:t xml:space="preserve">      F-&gt;H</w:t>
+            </w:r>
+          </w:p>
+          <w:p>
+            <w:pPr>
+              <w:pStyle w:val="ListParagraph"/>
+              <w:numPr>
+                <w:ilvl w:val="0"/>
+                <w:numId w:val="11"/>
+              </w:numPr>
+              <w:rPr>
+                <w:rFonts w:ascii="Times New Roman" w:hAnsi="Times New Roman" w:cs="Times New Roman"/>
+                <w:sz w:val="26"/>
+                <w:szCs w:val="26"/>
+              </w:rPr>
+            </w:pPr>
+            <w:r>
+              <w:rPr>
+                <w:rFonts w:ascii="Times New Roman" w:hAnsi="Times New Roman" w:cs="Times New Roman"/>
+                <w:sz w:val="26"/>
+                <w:szCs w:val="26"/>
+              </w:rPr>
+              <w:t>F | G                           ass</w:t>
+            </w:r>
+          </w:p>
+          <w:p>
+            <w:pPr>
+              <w:pStyle w:val="ListParagraph"/>
+              <w:numPr>
+                <w:ilvl w:val="0"/>
+                <w:numId w:val="11"/>
+              </w:numPr>
+              <w:rPr>
+                <w:rFonts w:ascii="Times New Roman" w:hAnsi="Times New Roman" w:cs="Times New Roman"/>
+                <w:sz w:val="26"/>
+                <w:szCs w:val="26"/>
+              </w:rPr>
+            </w:pPr>
+            <w:r>
+              <w:rPr>
+                <w:rFonts w:ascii="Times New Roman" w:hAnsi="Times New Roman" w:cs="Times New Roman"/>
+                <w:sz w:val="26"/>
+                <w:szCs w:val="26"/>
+              </w:rPr>
+              <w:t>F                                 ass</w:t>
+            </w:r>
+          </w:p>
+          <w:p>
+            <w:pPr>
+              <w:rPr>
+                <w:rFonts w:ascii="Times New Roman" w:hAnsi="Times New Roman" w:cs="Times New Roman"/>
+                <w:sz w:val="26"/>
+                <w:szCs w:val="26"/>
+              </w:rPr>
+            </w:pPr>
+          </w:p>
+          <w:p>
+            <w:pPr>
+              <w:pStyle w:val="ListParagraph"/>
+              <w:numPr>
+                <w:ilvl w:val="0"/>
+                <w:numId w:val="11"/>
+              </w:numPr>
+              <w:rPr>
+                <w:rFonts w:ascii="Times New Roman" w:hAnsi="Times New Roman" w:cs="Times New Roman"/>
+                <w:sz w:val="26"/>
+                <w:szCs w:val="26"/>
+              </w:rPr>
+            </w:pPr>
+            <w:r>
+              <w:rPr>
+                <w:rFonts w:ascii="Times New Roman" w:hAnsi="Times New Roman" w:cs="Times New Roman"/>
+                <w:sz w:val="26"/>
+                <w:szCs w:val="26"/>
+              </w:rPr>
+              <w:t>H (-)                            -&gt;e,..</w:t>
+            </w:r>
+          </w:p>
+          <w:p>
+            <w:pPr>
+              <w:pStyle w:val="ListParagraph"/>
+              <w:rPr>
+                <w:rFonts w:ascii="Times New Roman" w:hAnsi="Times New Roman" w:cs="Times New Roman"/>
+                <w:sz w:val="26"/>
+                <w:szCs w:val="26"/>
+              </w:rPr>
+            </w:pPr>
+          </w:p>
+          <w:p>
+            <w:pPr>
+              <w:rPr>
+                <w:rFonts w:ascii="Times New Roman" w:hAnsi="Times New Roman" w:cs="Times New Roman"/>
+                <w:sz w:val="26"/>
+                <w:szCs w:val="26"/>
+              </w:rPr>
+            </w:pPr>
+          </w:p>
+          <w:p>
+            <w:pPr>
+              <w:rPr>
+                <w:rFonts w:ascii="Times New Roman" w:hAnsi="Times New Roman" w:cs="Times New Roman"/>
+                <w:sz w:val="26"/>
+                <w:szCs w:val="26"/>
+              </w:rPr>
+            </w:pPr>
+            <w:r>
+              <w:rPr>
+                <w:rFonts w:ascii="Times New Roman" w:hAnsi="Times New Roman" w:cs="Times New Roman"/>
+                <w:sz w:val="26"/>
+                <w:szCs w:val="26"/>
+              </w:rPr>
+              <w:t>H|G                                     |I ..</w:t>
+            </w:r>
+          </w:p>
+          <w:p>
+            <w:pPr>
+              <w:rPr>
+                <w:rFonts w:ascii="Times New Roman" w:hAnsi="Times New Roman" w:cs="Times New Roman"/>
+                <w:sz w:val="26"/>
+                <w:szCs w:val="26"/>
+              </w:rPr>
+            </w:pPr>
+            <w:r>
+              <w:rPr>
+                <w:rFonts w:ascii="Times New Roman" w:hAnsi="Times New Roman" w:cs="Times New Roman"/>
+                <w:sz w:val="26"/>
+                <w:szCs w:val="26"/>
+              </w:rPr>
+              <w:t>H</w:t>
+            </w:r>
+          </w:p>
+        </w:tc>
+        <w:tc>
+          <w:tcPr>
+            <w:tcW w:w="4788" w:type="dxa"/>
+            <w:tcBorders>
+              <w:top w:val="single" w:sz="12" w:space="0" w:color="auto"/>
+              <w:left w:val="single" w:sz="12" w:space="0" w:color="auto"/>
+            </w:tcBorders>
+            <w:shd w:val="clear" w:color="auto" w:fill="FFFFFF" w:themeFill="background1"/>
+          </w:tcPr>
+          <w:p>
+            <w:pPr>
+              <w:pStyle w:val="ListParagraph"/>
+              <w:ind w:left="0"/>
+              <w:rPr>
+                <w:rFonts w:ascii="Times New Roman" w:hAnsi="Times New Roman" w:cs="Times New Roman"/>
+                <w:sz w:val="26"/>
+                <w:szCs w:val="26"/>
+              </w:rPr>
+            </w:pPr>
+            <w:r>
+              <w:rPr>
+                <w:rFonts w:ascii="Times New Roman" w:hAnsi="Times New Roman" w:cs="Times New Roman"/>
+                <w:sz w:val="26"/>
+                <w:szCs w:val="26"/>
+              </w:rPr>
+              <w:t>Go = {F|G -&gt; H|G}</w:t>
+            </w:r>
+          </w:p>
+          <w:p>
+            <w:pPr>
+              <w:pStyle w:val="ListParagraph"/>
+              <w:ind w:left="0"/>
+              <w:rPr>
+                <w:rFonts w:ascii="Times New Roman" w:hAnsi="Times New Roman" w:cs="Times New Roman"/>
+                <w:sz w:val="26"/>
+                <w:szCs w:val="26"/>
+              </w:rPr>
+            </w:pPr>
+            <w:r>
+              <w:rPr>
+                <w:rFonts w:ascii="Times New Roman" w:hAnsi="Times New Roman" w:cs="Times New Roman"/>
+                <w:sz w:val="26"/>
+                <w:szCs w:val="26"/>
+              </w:rPr>
+              <w:t xml:space="preserve"> {F|G-&gt;H|G, H|G}</w:t>
+            </w:r>
+          </w:p>
+          <w:p>
+            <w:pPr>
+              <w:pStyle w:val="ListParagraph"/>
+              <w:ind w:left="0"/>
+              <w:rPr>
+                <w:rFonts w:ascii="Times New Roman" w:hAnsi="Times New Roman" w:cs="Times New Roman"/>
+                <w:sz w:val="26"/>
+                <w:szCs w:val="26"/>
+              </w:rPr>
+            </w:pPr>
+            <w:r>
+              <w:rPr>
+                <w:rFonts w:ascii="Times New Roman" w:hAnsi="Times New Roman" w:cs="Times New Roman"/>
+                <w:sz w:val="26"/>
+                <w:szCs w:val="26"/>
+              </w:rPr>
+              <w:t>{F|G-&gt;H|G, H|G , H|G[F], H|G[G]}</w:t>
+            </w:r>
+          </w:p>
+          <w:p>
+            <w:pPr>
+              <w:pStyle w:val="ListParagraph"/>
+              <w:ind w:left="0"/>
+              <w:rPr>
+                <w:rFonts w:ascii="Times New Roman" w:hAnsi="Times New Roman" w:cs="Times New Roman"/>
+                <w:sz w:val="26"/>
+                <w:szCs w:val="26"/>
+              </w:rPr>
+            </w:pPr>
+            <w:r>
+              <w:rPr>
+                <w:rFonts w:ascii="Times New Roman" w:hAnsi="Times New Roman" w:cs="Times New Roman"/>
+                <w:sz w:val="26"/>
+                <w:szCs w:val="26"/>
+              </w:rPr>
+              <w:t>{F|G-&gt;H|G, H|G , H|G[F], H|G}</w:t>
+            </w:r>
+          </w:p>
+          <w:p>
+            <w:pPr>
+              <w:pStyle w:val="ListParagraph"/>
+              <w:ind w:left="0"/>
+              <w:rPr>
+                <w:rFonts w:ascii="Times New Roman" w:hAnsi="Times New Roman" w:cs="Times New Roman"/>
+                <w:sz w:val="26"/>
+                <w:szCs w:val="26"/>
+              </w:rPr>
+            </w:pPr>
+          </w:p>
+          <w:p>
+            <w:pPr>
+              <w:pStyle w:val="ListParagraph"/>
+              <w:ind w:left="0"/>
+              <w:rPr>
+                <w:rFonts w:ascii="Times New Roman" w:hAnsi="Times New Roman" w:cs="Times New Roman"/>
+                <w:sz w:val="26"/>
+                <w:szCs w:val="26"/>
+              </w:rPr>
+            </w:pPr>
+            <w:r>
+              <w:rPr>
+                <w:rFonts w:ascii="Times New Roman" w:hAnsi="Times New Roman" w:cs="Times New Roman"/>
+                <w:sz w:val="26"/>
+                <w:szCs w:val="26"/>
+              </w:rPr>
+              <w:t>{F|G-&gt;H|G, H|G , H|G[F]}</w:t>
+            </w:r>
+          </w:p>
+          <w:p>
+            <w:pPr>
+              <w:pStyle w:val="ListParagraph"/>
+              <w:ind w:left="0"/>
+              <w:rPr>
+                <w:rFonts w:ascii="Times New Roman" w:hAnsi="Times New Roman" w:cs="Times New Roman"/>
+                <w:sz w:val="26"/>
+                <w:szCs w:val="26"/>
+              </w:rPr>
+            </w:pPr>
+          </w:p>
+          <w:p>
+            <w:pPr>
+              <w:pStyle w:val="ListParagraph"/>
+              <w:ind w:left="0"/>
+              <w:rPr>
+                <w:rFonts w:ascii="Times New Roman" w:hAnsi="Times New Roman" w:cs="Times New Roman"/>
+                <w:sz w:val="26"/>
+                <w:szCs w:val="26"/>
+              </w:rPr>
+            </w:pPr>
+          </w:p>
+        </w:tc>
+      </w:tr>
+    </w:tbl>
+    <w:p>
+      <w:pPr>
+        <w:pStyle w:val="ListParagraph"/>
+        <w:ind w:left="1080"/>
+        <w:rPr>
+          <w:rFonts w:ascii="Times New Roman" w:hAnsi="Times New Roman" w:cs="Times New Roman"/>
+          <w:sz w:val="26"/>
+          <w:szCs w:val="26"/>
+        </w:rPr>
+      </w:pPr>
     </w:p>
     <w:sectPr>
       <w:pgSz w:w="12240" w:h="15840"/>
@@ -6163,6 +9194,184 @@
     </w:lvl>
   </w:abstractNum>
   <w:abstractNum w:abstractNumId="2">
+    <w:nsid w:val="21950DAE"/>
+    <w:multiLevelType w:val="hybridMultilevel"/>
+    <w:tmpl w:val="1A42BAE2"/>
+    <w:lvl w:ilvl="0" w:tplc="0409000F">
+      <w:start w:val="1"/>
+      <w:numFmt w:val="decimal"/>
+      <w:lvlText w:val="%1."/>
+      <w:lvlJc w:val="left"/>
+      <w:pPr>
+        <w:ind w:left="360" w:hanging="360"/>
+      </w:pPr>
+      <w:rPr>
+        <w:rFonts w:hint="default"/>
+      </w:rPr>
+    </w:lvl>
+    <w:lvl w:ilvl="1" w:tplc="04090019" w:tentative="1">
+      <w:start w:val="1"/>
+      <w:numFmt w:val="lowerLetter"/>
+      <w:lvlText w:val="%2."/>
+      <w:lvlJc w:val="left"/>
+      <w:pPr>
+        <w:ind w:left="1080" w:hanging="360"/>
+      </w:pPr>
+    </w:lvl>
+    <w:lvl w:ilvl="2" w:tplc="0409001B" w:tentative="1">
+      <w:start w:val="1"/>
+      <w:numFmt w:val="lowerRoman"/>
+      <w:lvlText w:val="%3."/>
+      <w:lvlJc w:val="right"/>
+      <w:pPr>
+        <w:ind w:left="1800" w:hanging="180"/>
+      </w:pPr>
+    </w:lvl>
+    <w:lvl w:ilvl="3" w:tplc="0409000F" w:tentative="1">
+      <w:start w:val="1"/>
+      <w:numFmt w:val="decimal"/>
+      <w:lvlText w:val="%4."/>
+      <w:lvlJc w:val="left"/>
+      <w:pPr>
+        <w:ind w:left="2520" w:hanging="360"/>
+      </w:pPr>
+    </w:lvl>
+    <w:lvl w:ilvl="4" w:tplc="04090019" w:tentative="1">
+      <w:start w:val="1"/>
+      <w:numFmt w:val="lowerLetter"/>
+      <w:lvlText w:val="%5."/>
+      <w:lvlJc w:val="left"/>
+      <w:pPr>
+        <w:ind w:left="3240" w:hanging="360"/>
+      </w:pPr>
+    </w:lvl>
+    <w:lvl w:ilvl="5" w:tplc="0409001B" w:tentative="1">
+      <w:start w:val="1"/>
+      <w:numFmt w:val="lowerRoman"/>
+      <w:lvlText w:val="%6."/>
+      <w:lvlJc w:val="right"/>
+      <w:pPr>
+        <w:ind w:left="3960" w:hanging="180"/>
+      </w:pPr>
+    </w:lvl>
+    <w:lvl w:ilvl="6" w:tplc="0409000F" w:tentative="1">
+      <w:start w:val="1"/>
+      <w:numFmt w:val="decimal"/>
+      <w:lvlText w:val="%7."/>
+      <w:lvlJc w:val="left"/>
+      <w:pPr>
+        <w:ind w:left="4680" w:hanging="360"/>
+      </w:pPr>
+    </w:lvl>
+    <w:lvl w:ilvl="7" w:tplc="04090019" w:tentative="1">
+      <w:start w:val="1"/>
+      <w:numFmt w:val="lowerLetter"/>
+      <w:lvlText w:val="%8."/>
+      <w:lvlJc w:val="left"/>
+      <w:pPr>
+        <w:ind w:left="5400" w:hanging="360"/>
+      </w:pPr>
+    </w:lvl>
+    <w:lvl w:ilvl="8" w:tplc="0409001B" w:tentative="1">
+      <w:start w:val="1"/>
+      <w:numFmt w:val="lowerRoman"/>
+      <w:lvlText w:val="%9."/>
+      <w:lvlJc w:val="right"/>
+      <w:pPr>
+        <w:ind w:left="6120" w:hanging="180"/>
+      </w:pPr>
+    </w:lvl>
+  </w:abstractNum>
+  <w:abstractNum w:abstractNumId="3">
+    <w:nsid w:val="27D978C6"/>
+    <w:multiLevelType w:val="hybridMultilevel"/>
+    <w:tmpl w:val="1A42BAE2"/>
+    <w:lvl w:ilvl="0" w:tplc="0409000F">
+      <w:start w:val="1"/>
+      <w:numFmt w:val="decimal"/>
+      <w:lvlText w:val="%1."/>
+      <w:lvlJc w:val="left"/>
+      <w:pPr>
+        <w:ind w:left="360" w:hanging="360"/>
+      </w:pPr>
+      <w:rPr>
+        <w:rFonts w:hint="default"/>
+      </w:rPr>
+    </w:lvl>
+    <w:lvl w:ilvl="1" w:tplc="04090019" w:tentative="1">
+      <w:start w:val="1"/>
+      <w:numFmt w:val="lowerLetter"/>
+      <w:lvlText w:val="%2."/>
+      <w:lvlJc w:val="left"/>
+      <w:pPr>
+        <w:ind w:left="1080" w:hanging="360"/>
+      </w:pPr>
+    </w:lvl>
+    <w:lvl w:ilvl="2" w:tplc="0409001B" w:tentative="1">
+      <w:start w:val="1"/>
+      <w:numFmt w:val="lowerRoman"/>
+      <w:lvlText w:val="%3."/>
+      <w:lvlJc w:val="right"/>
+      <w:pPr>
+        <w:ind w:left="1800" w:hanging="180"/>
+      </w:pPr>
+    </w:lvl>
+    <w:lvl w:ilvl="3" w:tplc="0409000F" w:tentative="1">
+      <w:start w:val="1"/>
+      <w:numFmt w:val="decimal"/>
+      <w:lvlText w:val="%4."/>
+      <w:lvlJc w:val="left"/>
+      <w:pPr>
+        <w:ind w:left="2520" w:hanging="360"/>
+      </w:pPr>
+    </w:lvl>
+    <w:lvl w:ilvl="4" w:tplc="04090019" w:tentative="1">
+      <w:start w:val="1"/>
+      <w:numFmt w:val="lowerLetter"/>
+      <w:lvlText w:val="%5."/>
+      <w:lvlJc w:val="left"/>
+      <w:pPr>
+        <w:ind w:left="3240" w:hanging="360"/>
+      </w:pPr>
+    </w:lvl>
+    <w:lvl w:ilvl="5" w:tplc="0409001B" w:tentative="1">
+      <w:start w:val="1"/>
+      <w:numFmt w:val="lowerRoman"/>
+      <w:lvlText w:val="%6."/>
+      <w:lvlJc w:val="right"/>
+      <w:pPr>
+        <w:ind w:left="3960" w:hanging="180"/>
+      </w:pPr>
+    </w:lvl>
+    <w:lvl w:ilvl="6" w:tplc="0409000F" w:tentative="1">
+      <w:start w:val="1"/>
+      <w:numFmt w:val="decimal"/>
+      <w:lvlText w:val="%7."/>
+      <w:lvlJc w:val="left"/>
+      <w:pPr>
+        <w:ind w:left="4680" w:hanging="360"/>
+      </w:pPr>
+    </w:lvl>
+    <w:lvl w:ilvl="7" w:tplc="04090019" w:tentative="1">
+      <w:start w:val="1"/>
+      <w:numFmt w:val="lowerLetter"/>
+      <w:lvlText w:val="%8."/>
+      <w:lvlJc w:val="left"/>
+      <w:pPr>
+        <w:ind w:left="5400" w:hanging="360"/>
+      </w:pPr>
+    </w:lvl>
+    <w:lvl w:ilvl="8" w:tplc="0409001B" w:tentative="1">
+      <w:start w:val="1"/>
+      <w:numFmt w:val="lowerRoman"/>
+      <w:lvlText w:val="%9."/>
+      <w:lvlJc w:val="right"/>
+      <w:pPr>
+        <w:ind w:left="6120" w:hanging="180"/>
+      </w:pPr>
+    </w:lvl>
+  </w:abstractNum>
+  <w:abstractNum w:abstractNumId="4">
     <w:nsid w:val="322C05A3"/>
     <w:multiLevelType w:val="hybridMultilevel"/>
     <w:tmpl w:val="87A8B5B2"/>
@@ -6251,7 +9460,7 @@
       </w:pPr>
     </w:lvl>
   </w:abstractNum>
-  <w:abstractNum w:abstractNumId="3">
+  <w:abstractNum w:abstractNumId="5">
     <w:nsid w:val="3E8A6BF3"/>
     <w:multiLevelType w:val="hybridMultilevel"/>
     <w:tmpl w:val="04F22632"/>
@@ -6364,7 +9573,7 @@
       </w:rPr>
     </w:lvl>
   </w:abstractNum>
-  <w:abstractNum w:abstractNumId="4">
+  <w:abstractNum w:abstractNumId="6">
     <w:nsid w:val="50947C8D"/>
     <w:multiLevelType w:val="hybridMultilevel"/>
     <w:tmpl w:val="F6860158"/>
@@ -6453,7 +9662,7 @@
       </w:pPr>
     </w:lvl>
   </w:abstractNum>
-  <w:abstractNum w:abstractNumId="5">
+  <w:abstractNum w:abstractNumId="7">
     <w:nsid w:val="51FD16B7"/>
     <w:multiLevelType w:val="hybridMultilevel"/>
     <w:tmpl w:val="82CC494A"/>
@@ -6566,7 +9775,7 @@
       </w:rPr>
     </w:lvl>
   </w:abstractNum>
-  <w:abstractNum w:abstractNumId="6">
+  <w:abstractNum w:abstractNumId="8">
     <w:nsid w:val="58590401"/>
     <w:multiLevelType w:val="hybridMultilevel"/>
     <w:tmpl w:val="BA2E2E28"/>
@@ -6655,7 +9864,7 @@
       </w:pPr>
     </w:lvl>
   </w:abstractNum>
-  <w:abstractNum w:abstractNumId="7">
+  <w:abstractNum w:abstractNumId="9">
     <w:nsid w:val="72E6227B"/>
     <w:multiLevelType w:val="hybridMultilevel"/>
     <w:tmpl w:val="E23EF7BC"/>
@@ -6744,7 +9953,7 @@
       </w:pPr>
     </w:lvl>
   </w:abstractNum>
-  <w:abstractNum w:abstractNumId="8">
+  <w:abstractNum w:abstractNumId="10">
     <w:nsid w:val="7386197C"/>
     <w:multiLevelType w:val="hybridMultilevel"/>
     <w:tmpl w:val="E33E6572"/>
@@ -6834,31 +10043,37 @@
     </w:lvl>
   </w:abstractNum>
   <w:num w:numId="1">
-    <w:abstractNumId w:val="3"/>
+    <w:abstractNumId w:val="5"/>
   </w:num>
   <w:num w:numId="2">
-    <w:abstractNumId w:val="5"/>
+    <w:abstractNumId w:val="7"/>
   </w:num>
   <w:num w:numId="3">
     <w:abstractNumId w:val="1"/>
   </w:num>
   <w:num w:numId="4">
+    <w:abstractNumId w:val="8"/>
+  </w:num>
+  <w:num w:numId="5">
     <w:abstractNumId w:val="6"/>
   </w:num>
-  <w:num w:numId="5">
+  <w:num w:numId="6">
+    <w:abstractNumId w:val="10"/>
+  </w:num>
+  <w:num w:numId="7">
     <w:abstractNumId w:val="4"/>
   </w:num>
-  <w:num w:numId="6">
-    <w:abstractNumId w:val="8"/>
-  </w:num>
-  <w:num w:numId="7">
-    <w:abstractNumId w:val="2"/>
-  </w:num>
   <w:num w:numId="8">
-    <w:abstractNumId w:val="7"/>
+    <w:abstractNumId w:val="9"/>
   </w:num>
   <w:num w:numId="9">
     <w:abstractNumId w:val="0"/>
+  </w:num>
+  <w:num w:numId="10">
+    <w:abstractNumId w:val="3"/>
+  </w:num>
+  <w:num w:numId="11">
+    <w:abstractNumId w:val="2"/>
   </w:num>
 </w:numbering>
 </file>

</xml_diff>